<commit_message>
Update resume in correct directory
</commit_message>
<xml_diff>
--- a/assets/misc/MarkNewmanResume.docx
+++ b/assets/misc/MarkNewmanResume.docx
@@ -394,7 +394,35 @@
           <w:rFonts w:ascii="Calibri" w:eastAsia="Calibri" w:hAnsi="Calibri" w:cs="Calibri"/>
           <w:sz w:val="20"/>
         </w:rPr>
-        <w:t xml:space="preserve">).  Currently incorporating </w:t>
+        <w:t xml:space="preserve">).  </w:t>
+      </w:r>
+      <w:r>
+        <w:rPr>
+          <w:rFonts w:ascii="Calibri" w:eastAsia="Calibri" w:hAnsi="Calibri" w:cs="Calibri"/>
+          <w:sz w:val="20"/>
+        </w:rPr>
+        <w:t>Stellar front-end habits</w:t>
+      </w:r>
+      <w:r>
+        <w:rPr>
+          <w:rFonts w:ascii="Calibri" w:eastAsia="Calibri" w:hAnsi="Calibri" w:cs="Calibri"/>
+          <w:sz w:val="20"/>
+        </w:rPr>
+        <w:t xml:space="preserve"> that</w:t>
+      </w:r>
+      <w:r>
+        <w:rPr>
+          <w:rFonts w:ascii="Calibri" w:eastAsia="Calibri" w:hAnsi="Calibri" w:cs="Calibri"/>
+          <w:sz w:val="20"/>
+        </w:rPr>
+        <w:t xml:space="preserve"> blend</w:t>
+      </w:r>
+      <w:r>
+        <w:rPr>
+          <w:rFonts w:ascii="Calibri" w:eastAsia="Calibri" w:hAnsi="Calibri" w:cs="Calibri"/>
+          <w:sz w:val="20"/>
+        </w:rPr>
+        <w:t xml:space="preserve"> </w:t>
       </w:r>
       <w:r>
         <w:rPr>
@@ -471,7 +499,14 @@
           <w:rFonts w:ascii="Calibri" w:eastAsia="Calibri" w:hAnsi="Calibri" w:cs="Calibri"/>
           <w:sz w:val="20"/>
         </w:rPr>
-        <w:t xml:space="preserve">, and </w:t>
+        <w:t xml:space="preserve">, </w:t>
+      </w:r>
+      <w:r>
+        <w:rPr>
+          <w:rFonts w:ascii="Calibri" w:eastAsia="Calibri" w:hAnsi="Calibri" w:cs="Calibri"/>
+          <w:sz w:val="20"/>
+        </w:rPr>
+        <w:t xml:space="preserve">and </w:t>
       </w:r>
       <w:r>
         <w:rPr>
@@ -484,23 +519,103 @@
       <w:r>
         <w:rPr>
           <w:rFonts w:ascii="Calibri" w:eastAsia="Calibri" w:hAnsi="Calibri" w:cs="Calibri"/>
-          <w:sz w:val="20"/>
-        </w:rPr>
-        <w:t xml:space="preserve"> are the</w:t>
-      </w:r>
-      <w:r>
-        <w:rPr>
-          <w:rFonts w:ascii="Calibri" w:eastAsia="Calibri" w:hAnsi="Calibri" w:cs="Calibri"/>
-          <w:sz w:val="20"/>
-        </w:rPr>
-        <w:t xml:space="preserve"> tooling</w:t>
-      </w:r>
-      <w:r>
-        <w:rPr>
-          <w:rFonts w:ascii="Calibri" w:eastAsia="Calibri" w:hAnsi="Calibri" w:cs="Calibri"/>
-          <w:sz w:val="20"/>
-        </w:rPr>
-        <w:t xml:space="preserve"> flavors of the day, but am just as comfortable in a LAMP/WAMP environment.  I prefer hand-coding the essentials (</w:t>
+          <w:b/>
+          <w:sz w:val="20"/>
+        </w:rPr>
+        <w:t xml:space="preserve"> </w:t>
+      </w:r>
+      <w:r>
+        <w:rPr>
+          <w:rFonts w:ascii="Calibri" w:eastAsia="Calibri" w:hAnsi="Calibri" w:cs="Calibri"/>
+          <w:sz w:val="20"/>
+        </w:rPr>
+        <w:t>are staples</w:t>
+      </w:r>
+      <w:r>
+        <w:rPr>
+          <w:rFonts w:ascii="Calibri" w:eastAsia="Calibri" w:hAnsi="Calibri" w:cs="Calibri"/>
+          <w:sz w:val="20"/>
+        </w:rPr>
+        <w:t>, but am just as comfortabl</w:t>
+      </w:r>
+      <w:r>
+        <w:rPr>
+          <w:rFonts w:ascii="Calibri" w:eastAsia="Calibri" w:hAnsi="Calibri" w:cs="Calibri"/>
+          <w:sz w:val="20"/>
+        </w:rPr>
+        <w:t xml:space="preserve">e with </w:t>
+      </w:r>
+      <w:r>
+        <w:rPr>
+          <w:rFonts w:ascii="Calibri" w:eastAsia="Calibri" w:hAnsi="Calibri" w:cs="Calibri"/>
+          <w:sz w:val="20"/>
+        </w:rPr>
+        <w:t>LAMP/WAMP</w:t>
+      </w:r>
+      <w:r>
+        <w:rPr>
+          <w:rFonts w:ascii="Calibri" w:eastAsia="Calibri" w:hAnsi="Calibri" w:cs="Calibri"/>
+          <w:sz w:val="20"/>
+        </w:rPr>
+        <w:t xml:space="preserve">.  </w:t>
+      </w:r>
+      <w:r>
+        <w:rPr>
+          <w:rFonts w:ascii="Calibri" w:eastAsia="Calibri" w:hAnsi="Calibri" w:cs="Calibri"/>
+          <w:sz w:val="20"/>
+        </w:rPr>
+        <w:t xml:space="preserve">Professional experience with </w:t>
+      </w:r>
+      <w:r>
+        <w:rPr>
+          <w:rFonts w:ascii="Calibri" w:eastAsia="Calibri" w:hAnsi="Calibri" w:cs="Calibri"/>
+          <w:b/>
+          <w:sz w:val="20"/>
+        </w:rPr>
+        <w:t>backbone.js</w:t>
+      </w:r>
+      <w:r>
+        <w:rPr>
+          <w:rFonts w:ascii="Calibri" w:eastAsia="Calibri" w:hAnsi="Calibri" w:cs="Calibri"/>
+          <w:sz w:val="20"/>
+        </w:rPr>
+        <w:t xml:space="preserve">, currently tackling </w:t>
+      </w:r>
+      <w:r>
+        <w:rPr>
+          <w:rFonts w:ascii="Calibri" w:eastAsia="Calibri" w:hAnsi="Calibri" w:cs="Calibri"/>
+          <w:b/>
+          <w:sz w:val="20"/>
+        </w:rPr>
+        <w:t>Angular2</w:t>
+      </w:r>
+      <w:r>
+        <w:rPr>
+          <w:rFonts w:ascii="Calibri" w:eastAsia="Calibri" w:hAnsi="Calibri" w:cs="Calibri"/>
+          <w:sz w:val="20"/>
+        </w:rPr>
+        <w:t xml:space="preserve">.  </w:t>
+      </w:r>
+      <w:r>
+        <w:rPr>
+          <w:rFonts w:ascii="Calibri" w:eastAsia="Calibri" w:hAnsi="Calibri" w:cs="Calibri"/>
+          <w:sz w:val="20"/>
+        </w:rPr>
+        <w:t>Most of t</w:t>
+      </w:r>
+      <w:r>
+        <w:rPr>
+          <w:rFonts w:ascii="Calibri" w:eastAsia="Calibri" w:hAnsi="Calibri" w:cs="Calibri"/>
+          <w:sz w:val="20"/>
+        </w:rPr>
+        <w:t>he</w:t>
+      </w:r>
+      <w:r>
+        <w:rPr>
+          <w:rFonts w:ascii="Calibri" w:eastAsia="Calibri" w:hAnsi="Calibri" w:cs="Calibri"/>
+          <w:sz w:val="20"/>
+        </w:rPr>
+        <w:t xml:space="preserve"> essentials (</w:t>
       </w:r>
       <w:r>
         <w:rPr>
@@ -545,24 +660,28 @@
           <w:rFonts w:ascii="Calibri" w:eastAsia="Calibri" w:hAnsi="Calibri" w:cs="Calibri"/>
           <w:sz w:val="20"/>
         </w:rPr>
-        <w:t xml:space="preserve"> | </w:t>
-      </w:r>
-      <w:proofErr w:type="spellStart"/>
-      <w:r>
-        <w:rPr>
-          <w:rFonts w:ascii="Calibri" w:eastAsia="Calibri" w:hAnsi="Calibri" w:cs="Calibri"/>
-          <w:b/>
-          <w:sz w:val="20"/>
-        </w:rPr>
-        <w:t>jQuery</w:t>
-      </w:r>
-      <w:proofErr w:type="spellEnd"/>
-      <w:r>
-        <w:rPr>
-          <w:rFonts w:ascii="Calibri" w:eastAsia="Calibri" w:hAnsi="Calibri" w:cs="Calibri"/>
-          <w:sz w:val="20"/>
-        </w:rPr>
-        <w:t xml:space="preserve">) using either Sublime or Notepad++.  For more thorough descriptions and examples of work please visit my </w:t>
+        <w:t xml:space="preserve">) </w:t>
+      </w:r>
+      <w:r>
+        <w:rPr>
+          <w:rFonts w:ascii="Calibri" w:eastAsia="Calibri" w:hAnsi="Calibri" w:cs="Calibri"/>
+          <w:sz w:val="20"/>
+        </w:rPr>
+        <w:t>are hand-coded with</w:t>
+      </w:r>
+      <w:r>
+        <w:rPr>
+          <w:rFonts w:ascii="Calibri" w:eastAsia="Calibri" w:hAnsi="Calibri" w:cs="Calibri"/>
+          <w:sz w:val="20"/>
+        </w:rPr>
+        <w:t xml:space="preserve"> Sublime / </w:t>
+      </w:r>
+      <w:r>
+        <w:rPr>
+          <w:rFonts w:ascii="Calibri" w:eastAsia="Calibri" w:hAnsi="Calibri" w:cs="Calibri"/>
+          <w:sz w:val="20"/>
+        </w:rPr>
+        <w:t xml:space="preserve">Notepad++.  For more thorough descriptions and examples of work please visit my </w:t>
       </w:r>
       <w:r>
         <w:rPr>
@@ -677,7 +796,14 @@
           <w:rFonts w:ascii="Calibri" w:eastAsia="Calibri" w:hAnsi="Calibri" w:cs="Calibri"/>
           <w:sz w:val="20"/>
         </w:rPr>
-        <w:t xml:space="preserve"> site where members can "tweet" and follow other members' "tweets".  It features </w:t>
+        <w:t xml:space="preserve"> site where users</w:t>
+      </w:r>
+      <w:r>
+        <w:rPr>
+          <w:rFonts w:ascii="Calibri" w:eastAsia="Calibri" w:hAnsi="Calibri" w:cs="Calibri"/>
+          <w:sz w:val="20"/>
+        </w:rPr>
+        <w:t xml:space="preserve"> can "tweet" and follow other members' "tweets".  It features </w:t>
       </w:r>
       <w:r>
         <w:rPr>
@@ -715,14 +841,22 @@
           <w:b/>
           <w:sz w:val="20"/>
         </w:rPr>
-        <w:t>password encryption</w:t>
-      </w:r>
-      <w:r>
-        <w:rPr>
-          <w:rFonts w:ascii="Calibri" w:eastAsia="Calibri" w:hAnsi="Calibri" w:cs="Calibri"/>
-          <w:sz w:val="20"/>
-        </w:rPr>
-        <w:t xml:space="preserve"> using </w:t>
+        <w:t>authorization</w:t>
+      </w:r>
+      <w:r>
+        <w:rPr>
+          <w:rFonts w:ascii="Calibri" w:eastAsia="Calibri" w:hAnsi="Calibri" w:cs="Calibri"/>
+          <w:b/>
+          <w:sz w:val="20"/>
+        </w:rPr>
+        <w:t xml:space="preserve"> encryption</w:t>
+      </w:r>
+      <w:r>
+        <w:rPr>
+          <w:rFonts w:ascii="Calibri" w:eastAsia="Calibri" w:hAnsi="Calibri" w:cs="Calibri"/>
+          <w:sz w:val="20"/>
+        </w:rPr>
+        <w:t xml:space="preserve"> (</w:t>
       </w:r>
       <w:proofErr w:type="spellStart"/>
       <w:r>
@@ -738,6 +872,13 @@
           <w:rFonts w:ascii="Calibri" w:eastAsia="Calibri" w:hAnsi="Calibri" w:cs="Calibri"/>
           <w:sz w:val="20"/>
         </w:rPr>
+        <w:t>)</w:t>
+      </w:r>
+      <w:r>
+        <w:rPr>
+          <w:rFonts w:ascii="Calibri" w:eastAsia="Calibri" w:hAnsi="Calibri" w:cs="Calibri"/>
+          <w:sz w:val="20"/>
+        </w:rPr>
         <w:t xml:space="preserve">, session-based cookies, </w:t>
       </w:r>
       <w:r>
@@ -760,7 +901,14 @@
           <w:rFonts w:ascii="Calibri" w:eastAsia="Calibri" w:hAnsi="Calibri" w:cs="Calibri"/>
           <w:sz w:val="20"/>
         </w:rPr>
-        <w:t xml:space="preserve"> using regex constraints- all built with </w:t>
+        <w:t xml:space="preserve"> with</w:t>
+      </w:r>
+      <w:r>
+        <w:rPr>
+          <w:rFonts w:ascii="Calibri" w:eastAsia="Calibri" w:hAnsi="Calibri" w:cs="Calibri"/>
+          <w:sz w:val="20"/>
+        </w:rPr>
+        <w:t xml:space="preserve"> regex constraints- all built with </w:t>
       </w:r>
       <w:r>
         <w:rPr>
@@ -831,22 +979,35 @@
           <w:rFonts w:ascii="Calibri" w:eastAsia="Calibri" w:hAnsi="Calibri" w:cs="Calibri"/>
           <w:sz w:val="20"/>
         </w:rPr>
-        <w:t xml:space="preserve"> (</w:t>
-      </w:r>
-      <w:r>
-        <w:rPr>
-          <w:rFonts w:ascii="Calibri" w:eastAsia="Calibri" w:hAnsi="Calibri" w:cs="Calibri"/>
-          <w:b/>
-          <w:sz w:val="20"/>
-        </w:rPr>
-        <w:t>CMS</w:t>
-      </w:r>
-      <w:r>
-        <w:rPr>
-          <w:rFonts w:ascii="Calibri" w:eastAsia="Calibri" w:hAnsi="Calibri" w:cs="Calibri"/>
-          <w:sz w:val="20"/>
-        </w:rPr>
-        <w:t xml:space="preserve">).  Experience with theme creation, template modification, site integration, and Commerce </w:t>
+        <w:t>.  Experience with</w:t>
+      </w:r>
+      <w:r>
+        <w:rPr>
+          <w:rFonts w:ascii="Calibri" w:eastAsia="Calibri" w:hAnsi="Calibri" w:cs="Calibri"/>
+          <w:sz w:val="20"/>
+        </w:rPr>
+        <w:t xml:space="preserve"> user admin, </w:t>
+      </w:r>
+      <w:r>
+        <w:rPr>
+          <w:rFonts w:ascii="Calibri" w:eastAsia="Calibri" w:hAnsi="Calibri" w:cs="Calibri"/>
+          <w:sz w:val="20"/>
+        </w:rPr>
+        <w:t>theme creation, template modi</w:t>
+      </w:r>
+      <w:r>
+        <w:rPr>
+          <w:rFonts w:ascii="Calibri" w:eastAsia="Calibri" w:hAnsi="Calibri" w:cs="Calibri"/>
+          <w:sz w:val="20"/>
+        </w:rPr>
+        <w:t xml:space="preserve">fication, code integration, </w:t>
+      </w:r>
+      <w:r>
+        <w:rPr>
+          <w:rFonts w:ascii="Calibri" w:eastAsia="Calibri" w:hAnsi="Calibri" w:cs="Calibri"/>
+          <w:sz w:val="20"/>
+        </w:rPr>
+        <w:t xml:space="preserve">Commerce </w:t>
       </w:r>
       <w:proofErr w:type="spellStart"/>
       <w:r>
@@ -857,6 +1018,13 @@
         <w:t>Kickstart</w:t>
       </w:r>
       <w:proofErr w:type="spellEnd"/>
+      <w:r>
+        <w:rPr>
+          <w:rFonts w:ascii="Calibri" w:eastAsia="Calibri" w:hAnsi="Calibri" w:cs="Calibri"/>
+          <w:sz w:val="20"/>
+        </w:rPr>
+        <w:t>, and front-end anchoring</w:t>
+      </w:r>
       <w:r>
         <w:rPr>
           <w:rFonts w:ascii="Calibri" w:eastAsia="Calibri" w:hAnsi="Calibri" w:cs="Calibri"/>
@@ -958,6 +1126,14 @@
       <w:r>
         <w:rPr>
           <w:rFonts w:ascii="Calibri" w:eastAsia="Calibri" w:hAnsi="Calibri" w:cs="Calibri"/>
+          <w:i/>
+          <w:sz w:val="24"/>
+        </w:rPr>
+        <w:t>istrator</w:t>
+      </w:r>
+      <w:r>
+        <w:rPr>
+          <w:rFonts w:ascii="Calibri" w:eastAsia="Calibri" w:hAnsi="Calibri" w:cs="Calibri"/>
           <w:sz w:val="24"/>
         </w:rPr>
         <w:t xml:space="preserve"> |</w:t>
@@ -970,23 +1146,39 @@
         </w:rPr>
         <w:t xml:space="preserve"> </w:t>
       </w:r>
-      <w:proofErr w:type="gramStart"/>
+      <w:proofErr w:type="spellStart"/>
       <w:r>
         <w:rPr>
           <w:rFonts w:ascii="Calibri" w:eastAsia="Calibri" w:hAnsi="Calibri" w:cs="Calibri"/>
           <w:i/>
           <w:sz w:val="24"/>
         </w:rPr>
-        <w:t>Junior</w:t>
-      </w:r>
-      <w:proofErr w:type="gramEnd"/>
+        <w:t>Jr</w:t>
+      </w:r>
+      <w:proofErr w:type="spellEnd"/>
       <w:r>
         <w:rPr>
           <w:rFonts w:ascii="Calibri" w:eastAsia="Calibri" w:hAnsi="Calibri" w:cs="Calibri"/>
           <w:i/>
           <w:sz w:val="24"/>
         </w:rPr>
-        <w:t xml:space="preserve"> .NET Developer</w:t>
+        <w:t xml:space="preserve"> </w:t>
+      </w:r>
+      <w:r>
+        <w:rPr>
+          <w:rFonts w:ascii="Calibri" w:eastAsia="Calibri" w:hAnsi="Calibri" w:cs="Calibri"/>
+          <w:i/>
+          <w:sz w:val="24"/>
+        </w:rPr>
+        <w:t>vb.net</w:t>
+      </w:r>
+      <w:r>
+        <w:rPr>
+          <w:rFonts w:ascii="Calibri" w:eastAsia="Calibri" w:hAnsi="Calibri" w:cs="Calibri"/>
+          <w:i/>
+          <w:sz w:val="24"/>
+        </w:rPr>
+        <w:t xml:space="preserve"> Developer</w:t>
       </w:r>
       <w:r>
         <w:rPr>
@@ -1018,7 +1210,112 @@
           <w:rFonts w:ascii="Calibri" w:eastAsia="Calibri" w:hAnsi="Calibri" w:cs="Calibri"/>
           <w:sz w:val="20"/>
         </w:rPr>
-        <w:t>Provided on-site system admin duties and application development in a fast-paced, state-of-the-art prototyping and manufacturing facility.  The majority of my time was spent working directly with on-site Apple engineers and implementing and supporting design changes for Flextronics' proprietary software used to manufacture the new Mac Pro.</w:t>
+        <w:t xml:space="preserve">Provided </w:t>
+      </w:r>
+      <w:r>
+        <w:rPr>
+          <w:rFonts w:ascii="Calibri" w:eastAsia="Calibri" w:hAnsi="Calibri" w:cs="Calibri"/>
+          <w:sz w:val="20"/>
+        </w:rPr>
+        <w:t>system admin du</w:t>
+      </w:r>
+      <w:r>
+        <w:rPr>
+          <w:rFonts w:ascii="Calibri" w:eastAsia="Calibri" w:hAnsi="Calibri" w:cs="Calibri"/>
+          <w:sz w:val="20"/>
+        </w:rPr>
+        <w:t xml:space="preserve">ties </w:t>
+      </w:r>
+      <w:r>
+        <w:rPr>
+          <w:rFonts w:ascii="Calibri" w:eastAsia="Calibri" w:hAnsi="Calibri" w:cs="Calibri"/>
+          <w:sz w:val="20"/>
+        </w:rPr>
+        <w:t>in a fast-paced, state-of-the-art prototyping and manufacturing facility</w:t>
+      </w:r>
+      <w:r>
+        <w:rPr>
+          <w:rFonts w:ascii="Calibri" w:eastAsia="Calibri" w:hAnsi="Calibri" w:cs="Calibri"/>
+          <w:sz w:val="20"/>
+        </w:rPr>
+        <w:t>.  Coded tools to streamline the process</w:t>
+      </w:r>
+      <w:r>
+        <w:rPr>
+          <w:rFonts w:ascii="Calibri" w:eastAsia="Calibri" w:hAnsi="Calibri" w:cs="Calibri"/>
+          <w:sz w:val="20"/>
+        </w:rPr>
+        <w:t xml:space="preserve">.  </w:t>
+      </w:r>
+      <w:r>
+        <w:rPr>
+          <w:rFonts w:ascii="Calibri" w:eastAsia="Calibri" w:hAnsi="Calibri" w:cs="Calibri"/>
+          <w:sz w:val="20"/>
+        </w:rPr>
+        <w:t>Worked</w:t>
+      </w:r>
+      <w:r>
+        <w:rPr>
+          <w:rFonts w:ascii="Calibri" w:eastAsia="Calibri" w:hAnsi="Calibri" w:cs="Calibri"/>
+          <w:sz w:val="20"/>
+        </w:rPr>
+        <w:t xml:space="preserve"> directly with on-site Appl</w:t>
+      </w:r>
+      <w:r>
+        <w:rPr>
+          <w:rFonts w:ascii="Calibri" w:eastAsia="Calibri" w:hAnsi="Calibri" w:cs="Calibri"/>
+          <w:sz w:val="20"/>
+        </w:rPr>
+        <w:t xml:space="preserve">e engineers, </w:t>
+      </w:r>
+      <w:r>
+        <w:rPr>
+          <w:rFonts w:ascii="Calibri" w:eastAsia="Calibri" w:hAnsi="Calibri" w:cs="Calibri"/>
+          <w:sz w:val="20"/>
+        </w:rPr>
+        <w:t>im</w:t>
+      </w:r>
+      <w:r>
+        <w:rPr>
+          <w:rFonts w:ascii="Calibri" w:eastAsia="Calibri" w:hAnsi="Calibri" w:cs="Calibri"/>
+          <w:sz w:val="20"/>
+        </w:rPr>
+        <w:t xml:space="preserve">plementing and supporting changes to </w:t>
+      </w:r>
+      <w:r>
+        <w:rPr>
+          <w:rFonts w:ascii="Calibri" w:eastAsia="Calibri" w:hAnsi="Calibri" w:cs="Calibri"/>
+          <w:sz w:val="20"/>
+        </w:rPr>
+        <w:t>Flextr</w:t>
+      </w:r>
+      <w:r>
+        <w:rPr>
+          <w:rFonts w:ascii="Calibri" w:eastAsia="Calibri" w:hAnsi="Calibri" w:cs="Calibri"/>
+          <w:sz w:val="20"/>
+        </w:rPr>
+        <w:t>onics' proprietary software</w:t>
+      </w:r>
+      <w:r>
+        <w:rPr>
+          <w:rFonts w:ascii="Calibri" w:eastAsia="Calibri" w:hAnsi="Calibri" w:cs="Calibri"/>
+          <w:sz w:val="20"/>
+        </w:rPr>
+        <w:t xml:space="preserve"> </w:t>
+      </w:r>
+      <w:r>
+        <w:rPr>
+          <w:rFonts w:ascii="Calibri" w:eastAsia="Calibri" w:hAnsi="Calibri" w:cs="Calibri"/>
+          <w:sz w:val="20"/>
+        </w:rPr>
+        <w:t xml:space="preserve">used </w:t>
+      </w:r>
+      <w:r>
+        <w:rPr>
+          <w:rFonts w:ascii="Calibri" w:eastAsia="Calibri" w:hAnsi="Calibri" w:cs="Calibri"/>
+          <w:sz w:val="20"/>
+        </w:rPr>
+        <w:t>to manufacture the new Mac Pro.</w:t>
       </w:r>
     </w:p>
     <w:p>
@@ -1042,22 +1339,174 @@
           <w:rFonts w:ascii="Calibri" w:eastAsia="Calibri" w:hAnsi="Calibri" w:cs="Calibri"/>
           <w:sz w:val="20"/>
         </w:rPr>
-        <w:t xml:space="preserve">Wrote a stand-alone </w:t>
-      </w:r>
-      <w:r>
-        <w:rPr>
-          <w:rFonts w:ascii="Calibri" w:eastAsia="Calibri" w:hAnsi="Calibri" w:cs="Calibri"/>
-          <w:b/>
-          <w:sz w:val="20"/>
-        </w:rPr>
-        <w:t>business intelligence tool in .NET</w:t>
-      </w:r>
-      <w:r>
-        <w:rPr>
-          <w:rFonts w:ascii="Calibri" w:eastAsia="Calibri" w:hAnsi="Calibri" w:cs="Calibri"/>
-          <w:sz w:val="20"/>
-        </w:rPr>
-        <w:t xml:space="preserve"> for monitoring an entire production line for threshold events that alerts the appropriate parties when certain breaches occur.  Also wrote a stand-alone admin tool which allows the user to remotely view server logs and start and stop services without having to log into the respective server beforehand.  As</w:t>
+        <w:t>Wrote</w:t>
+      </w:r>
+      <w:r>
+        <w:rPr>
+          <w:rFonts w:ascii="Calibri" w:eastAsia="Calibri" w:hAnsi="Calibri" w:cs="Calibri"/>
+          <w:sz w:val="20"/>
+        </w:rPr>
+        <w:t xml:space="preserve"> a </w:t>
+      </w:r>
+      <w:r>
+        <w:rPr>
+          <w:rFonts w:ascii="Calibri" w:eastAsia="Calibri" w:hAnsi="Calibri" w:cs="Calibri"/>
+          <w:b/>
+          <w:sz w:val="20"/>
+        </w:rPr>
+        <w:t>bu</w:t>
+      </w:r>
+      <w:r>
+        <w:rPr>
+          <w:rFonts w:ascii="Calibri" w:eastAsia="Calibri" w:hAnsi="Calibri" w:cs="Calibri"/>
+          <w:b/>
+          <w:sz w:val="20"/>
+        </w:rPr>
+        <w:t>siness intelligence tool</w:t>
+      </w:r>
+      <w:r>
+        <w:rPr>
+          <w:rFonts w:ascii="Calibri" w:eastAsia="Calibri" w:hAnsi="Calibri" w:cs="Calibri"/>
+          <w:sz w:val="20"/>
+        </w:rPr>
+        <w:t xml:space="preserve"> to visually monitor </w:t>
+      </w:r>
+      <w:r>
+        <w:rPr>
+          <w:rFonts w:ascii="Calibri" w:eastAsia="Calibri" w:hAnsi="Calibri" w:cs="Calibri"/>
+          <w:sz w:val="20"/>
+        </w:rPr>
+        <w:t>production line</w:t>
+      </w:r>
+      <w:r>
+        <w:rPr>
+          <w:rFonts w:ascii="Calibri" w:eastAsia="Calibri" w:hAnsi="Calibri" w:cs="Calibri"/>
+          <w:sz w:val="20"/>
+        </w:rPr>
+        <w:t>s</w:t>
+      </w:r>
+      <w:r>
+        <w:rPr>
+          <w:rFonts w:ascii="Calibri" w:eastAsia="Calibri" w:hAnsi="Calibri" w:cs="Calibri"/>
+          <w:sz w:val="20"/>
+        </w:rPr>
+        <w:t xml:space="preserve"> for threshold events</w:t>
+      </w:r>
+      <w:r>
+        <w:rPr>
+          <w:rFonts w:ascii="Calibri" w:eastAsia="Calibri" w:hAnsi="Calibri" w:cs="Calibri"/>
+          <w:sz w:val="20"/>
+        </w:rPr>
+        <w:t xml:space="preserve">, </w:t>
+      </w:r>
+      <w:r>
+        <w:rPr>
+          <w:rFonts w:ascii="Calibri" w:eastAsia="Calibri" w:hAnsi="Calibri" w:cs="Calibri"/>
+          <w:sz w:val="20"/>
+        </w:rPr>
+        <w:t xml:space="preserve">allowing breaches to be countered in </w:t>
+      </w:r>
+      <w:r>
+        <w:rPr>
+          <w:rFonts w:ascii="Calibri" w:eastAsia="Calibri" w:hAnsi="Calibri" w:cs="Calibri"/>
+          <w:sz w:val="20"/>
+        </w:rPr>
+        <w:t>real-time</w:t>
+      </w:r>
+      <w:r>
+        <w:rPr>
+          <w:rFonts w:ascii="Calibri" w:eastAsia="Calibri" w:hAnsi="Calibri" w:cs="Calibri"/>
+          <w:sz w:val="20"/>
+        </w:rPr>
+        <w:t xml:space="preserve">.  This tool </w:t>
+      </w:r>
+      <w:r>
+        <w:rPr>
+          <w:rFonts w:ascii="Calibri" w:eastAsia="Calibri" w:hAnsi="Calibri" w:cs="Calibri"/>
+          <w:i/>
+          <w:sz w:val="20"/>
+        </w:rPr>
+        <w:t>saves</w:t>
+      </w:r>
+      <w:r>
+        <w:rPr>
+          <w:rFonts w:ascii="Calibri" w:eastAsia="Calibri" w:hAnsi="Calibri" w:cs="Calibri"/>
+          <w:i/>
+          <w:sz w:val="20"/>
+        </w:rPr>
+        <w:t xml:space="preserve"> the company thousands of dollars </w:t>
+      </w:r>
+      <w:r>
+        <w:rPr>
+          <w:rFonts w:ascii="Calibri" w:eastAsia="Calibri" w:hAnsi="Calibri" w:cs="Calibri"/>
+          <w:i/>
+          <w:sz w:val="20"/>
+          <w:u w:val="single"/>
+        </w:rPr>
+        <w:t>per minute</w:t>
+      </w:r>
+      <w:r>
+        <w:rPr>
+          <w:rFonts w:ascii="Calibri" w:eastAsia="Calibri" w:hAnsi="Calibri" w:cs="Calibri"/>
+          <w:sz w:val="20"/>
+        </w:rPr>
+        <w:t xml:space="preserve">, </w:t>
+      </w:r>
+      <w:r>
+        <w:rPr>
+          <w:rFonts w:ascii="Calibri" w:eastAsia="Calibri" w:hAnsi="Calibri" w:cs="Calibri"/>
+          <w:sz w:val="20"/>
+        </w:rPr>
+        <w:t>previously lost to down-time</w:t>
+      </w:r>
+      <w:r>
+        <w:rPr>
+          <w:rFonts w:ascii="Calibri" w:eastAsia="Calibri" w:hAnsi="Calibri" w:cs="Calibri"/>
+          <w:sz w:val="20"/>
+        </w:rPr>
+        <w:t xml:space="preserve">. </w:t>
+      </w:r>
+      <w:r>
+        <w:rPr>
+          <w:rFonts w:ascii="Calibri" w:eastAsia="Calibri" w:hAnsi="Calibri" w:cs="Calibri"/>
+          <w:sz w:val="20"/>
+        </w:rPr>
+        <w:t xml:space="preserve"> Also wrote </w:t>
+      </w:r>
+      <w:r>
+        <w:rPr>
+          <w:rFonts w:ascii="Calibri" w:eastAsia="Calibri" w:hAnsi="Calibri" w:cs="Calibri"/>
+          <w:sz w:val="20"/>
+        </w:rPr>
+        <w:t xml:space="preserve">a client-side app that automatically authenticates users </w:t>
+      </w:r>
+      <w:r>
+        <w:rPr>
+          <w:rFonts w:ascii="Calibri" w:eastAsia="Calibri" w:hAnsi="Calibri" w:cs="Calibri"/>
+          <w:sz w:val="20"/>
+        </w:rPr>
+        <w:t>to remotely view server logs and start and stop services</w:t>
+      </w:r>
+      <w:r>
+        <w:rPr>
+          <w:rFonts w:ascii="Calibri" w:eastAsia="Calibri" w:hAnsi="Calibri" w:cs="Calibri"/>
+          <w:sz w:val="20"/>
+        </w:rPr>
+        <w:t xml:space="preserve">, </w:t>
+      </w:r>
+      <w:r>
+        <w:rPr>
+          <w:rFonts w:ascii="Calibri" w:eastAsia="Calibri" w:hAnsi="Calibri" w:cs="Calibri"/>
+          <w:sz w:val="20"/>
+        </w:rPr>
+        <w:t>saving precious time by not having interface with a virtual server at all</w:t>
+      </w:r>
+      <w:r>
+        <w:rPr>
+          <w:rFonts w:ascii="Calibri" w:eastAsia="Calibri" w:hAnsi="Calibri" w:cs="Calibri"/>
+          <w:sz w:val="20"/>
+        </w:rPr>
+        <w:t>.  As</w:t>
       </w:r>
       <w:r>
         <w:rPr>
@@ -1071,7 +1520,28 @@
           <w:rFonts w:ascii="Calibri" w:eastAsia="Calibri" w:hAnsi="Calibri" w:cs="Calibri"/>
           <w:sz w:val="20"/>
         </w:rPr>
-        <w:t>, both applications are still being used.</w:t>
+        <w:t>, both a</w:t>
+      </w:r>
+      <w:r>
+        <w:rPr>
+          <w:rFonts w:ascii="Calibri" w:eastAsia="Calibri" w:hAnsi="Calibri" w:cs="Calibri"/>
+          <w:sz w:val="20"/>
+        </w:rPr>
+        <w:t>pplications are still continuously in</w:t>
+      </w:r>
+      <w:r>
+        <w:rPr>
+          <w:rFonts w:ascii="Calibri" w:eastAsia="Calibri" w:hAnsi="Calibri" w:cs="Calibri"/>
+          <w:sz w:val="20"/>
+        </w:rPr>
+        <w:t xml:space="preserve"> use</w:t>
+      </w:r>
+      <w:r>
+        <w:rPr>
+          <w:rFonts w:ascii="Calibri" w:eastAsia="Calibri" w:hAnsi="Calibri" w:cs="Calibri"/>
+          <w:sz w:val="20"/>
+        </w:rPr>
+        <w:t>.</w:t>
       </w:r>
     </w:p>
     <w:p>
@@ -1176,6 +1646,8 @@
         <w:tab/>
         <w:t>June 2011 to October 2012</w:t>
       </w:r>
+      <w:bookmarkStart w:id="0" w:name="_GoBack"/>
+      <w:bookmarkEnd w:id="0"/>
     </w:p>
     <w:p>
       <w:pPr>
@@ -1198,39 +1670,7 @@
           <w:rFonts w:ascii="Calibri" w:eastAsia="Calibri" w:hAnsi="Calibri" w:cs="Calibri"/>
           <w:sz w:val="20"/>
         </w:rPr>
-        <w:t xml:space="preserve">While performing contractually for </w:t>
-      </w:r>
-      <w:proofErr w:type="spellStart"/>
-      <w:r>
-        <w:rPr>
-          <w:rFonts w:ascii="Calibri" w:eastAsia="Calibri" w:hAnsi="Calibri" w:cs="Calibri"/>
-          <w:sz w:val="20"/>
-        </w:rPr>
-        <w:t>DynaSource</w:t>
-      </w:r>
-      <w:proofErr w:type="spellEnd"/>
-      <w:r>
-        <w:rPr>
-          <w:rFonts w:ascii="Calibri" w:eastAsia="Calibri" w:hAnsi="Calibri" w:cs="Calibri"/>
-          <w:sz w:val="20"/>
-        </w:rPr>
-        <w:t xml:space="preserve">, they were bought out by </w:t>
-      </w:r>
-      <w:proofErr w:type="spellStart"/>
-      <w:r>
-        <w:rPr>
-          <w:rFonts w:ascii="Calibri" w:eastAsia="Calibri" w:hAnsi="Calibri" w:cs="Calibri"/>
-          <w:sz w:val="20"/>
-        </w:rPr>
-        <w:t>ImageNet</w:t>
-      </w:r>
-      <w:proofErr w:type="spellEnd"/>
-      <w:r>
-        <w:rPr>
-          <w:rFonts w:ascii="Calibri" w:eastAsia="Calibri" w:hAnsi="Calibri" w:cs="Calibri"/>
-          <w:sz w:val="20"/>
-        </w:rPr>
-        <w:t xml:space="preserve">, who then hired me full-time.  Worked </w:t>
+        <w:t xml:space="preserve">Worked </w:t>
       </w:r>
       <w:r>
         <w:rPr>
@@ -1260,7 +1700,14 @@
           <w:rFonts w:ascii="Calibri" w:eastAsia="Calibri" w:hAnsi="Calibri" w:cs="Calibri"/>
           <w:sz w:val="20"/>
         </w:rPr>
-        <w:t xml:space="preserve"> in </w:t>
+        <w:t xml:space="preserve"> for</w:t>
+      </w:r>
+      <w:r>
+        <w:rPr>
+          <w:rFonts w:ascii="Calibri" w:eastAsia="Calibri" w:hAnsi="Calibri" w:cs="Calibri"/>
+          <w:sz w:val="20"/>
+        </w:rPr>
+        <w:t xml:space="preserve"> </w:t>
       </w:r>
       <w:r>
         <w:rPr>
@@ -1298,14 +1745,35 @@
           <w:b/>
           <w:sz w:val="20"/>
         </w:rPr>
-        <w:t>commercial environments</w:t>
-      </w:r>
-      <w:r>
-        <w:rPr>
-          <w:rFonts w:ascii="Calibri" w:eastAsia="Calibri" w:hAnsi="Calibri" w:cs="Calibri"/>
-          <w:sz w:val="20"/>
-        </w:rPr>
-        <w:t>.</w:t>
+        <w:t xml:space="preserve">commercial </w:t>
+      </w:r>
+      <w:r>
+        <w:rPr>
+          <w:rFonts w:ascii="Calibri" w:eastAsia="Calibri" w:hAnsi="Calibri" w:cs="Calibri"/>
+          <w:sz w:val="20"/>
+        </w:rPr>
+        <w:t>clients to digitally standardize</w:t>
+      </w:r>
+      <w:r>
+        <w:rPr>
+          <w:rFonts w:ascii="Calibri" w:eastAsia="Calibri" w:hAnsi="Calibri" w:cs="Calibri"/>
+          <w:sz w:val="20"/>
+        </w:rPr>
+        <w:t xml:space="preserve"> their</w:t>
+      </w:r>
+      <w:r>
+        <w:rPr>
+          <w:rFonts w:ascii="Calibri" w:eastAsia="Calibri" w:hAnsi="Calibri" w:cs="Calibri"/>
+          <w:sz w:val="20"/>
+        </w:rPr>
+        <w:t xml:space="preserve"> </w:t>
+      </w:r>
+      <w:r>
+        <w:rPr>
+          <w:rFonts w:ascii="Calibri" w:eastAsia="Calibri" w:hAnsi="Calibri" w:cs="Calibri"/>
+          <w:sz w:val="20"/>
+        </w:rPr>
+        <w:t>data.</w:t>
       </w:r>
     </w:p>
     <w:p>
@@ -1367,22 +1835,29 @@
           <w:rFonts w:ascii="Calibri" w:eastAsia="Calibri" w:hAnsi="Calibri" w:cs="Calibri"/>
           <w:sz w:val="20"/>
         </w:rPr>
-        <w:t xml:space="preserve">, and troubleshot </w:t>
-      </w:r>
-      <w:r>
-        <w:rPr>
-          <w:rFonts w:ascii="Calibri" w:eastAsia="Calibri" w:hAnsi="Calibri" w:cs="Calibri"/>
-          <w:b/>
-          <w:sz w:val="20"/>
-        </w:rPr>
-        <w:t>SQL databases</w:t>
-      </w:r>
-      <w:r>
-        <w:rPr>
-          <w:rFonts w:ascii="Calibri" w:eastAsia="Calibri" w:hAnsi="Calibri" w:cs="Calibri"/>
-          <w:sz w:val="20"/>
-        </w:rPr>
-        <w:t xml:space="preserve"> in conjunction with the ECM </w:t>
+        <w:t>, and tested</w:t>
+      </w:r>
+      <w:r>
+        <w:rPr>
+          <w:rFonts w:ascii="Calibri" w:eastAsia="Calibri" w:hAnsi="Calibri" w:cs="Calibri"/>
+          <w:b/>
+          <w:sz w:val="20"/>
+        </w:rPr>
+        <w:t xml:space="preserve"> </w:t>
+      </w:r>
+      <w:r>
+        <w:rPr>
+          <w:rFonts w:ascii="Calibri" w:eastAsia="Calibri" w:hAnsi="Calibri" w:cs="Calibri"/>
+          <w:sz w:val="20"/>
+        </w:rPr>
+        <w:t>databases</w:t>
+      </w:r>
+      <w:r>
+        <w:rPr>
+          <w:rFonts w:ascii="Calibri" w:eastAsia="Calibri" w:hAnsi="Calibri" w:cs="Calibri"/>
+          <w:sz w:val="20"/>
+        </w:rPr>
+        <w:t xml:space="preserve"> in conjunction with the </w:t>
       </w:r>
       <w:proofErr w:type="spellStart"/>
       <w:r>
@@ -1398,7 +1873,14 @@
           <w:rFonts w:ascii="Calibri" w:eastAsia="Calibri" w:hAnsi="Calibri" w:cs="Calibri"/>
           <w:sz w:val="20"/>
         </w:rPr>
-        <w:t xml:space="preserve"> server-side software suite.  Daily activities also consisted of coding accounts payable workflows, resolving database issues, advising clients on best-practice ECM solutions, and setting up pre-sales presentations on virtual machines.</w:t>
+        <w:t xml:space="preserve"> ECM</w:t>
+      </w:r>
+      <w:r>
+        <w:rPr>
+          <w:rFonts w:ascii="Calibri" w:eastAsia="Calibri" w:hAnsi="Calibri" w:cs="Calibri"/>
+          <w:sz w:val="20"/>
+        </w:rPr>
+        <w:t xml:space="preserve"> suite.  Daily activities also consisted of coding accounts payable workflows, resolving database issues, advising clients on best-practice ECM solutions, and setting up pre-sales presentations on virtual machines.</w:t>
       </w:r>
     </w:p>
     <w:p>
@@ -1455,7 +1937,25 @@
           <w:b/>
           <w:sz w:val="24"/>
         </w:rPr>
-        <w:t xml:space="preserve"> Management, LLC</w:t>
+        <w:t xml:space="preserve"> </w:t>
+      </w:r>
+      <w:proofErr w:type="spellStart"/>
+      <w:r>
+        <w:rPr>
+          <w:rFonts w:ascii="Calibri" w:eastAsia="Calibri" w:hAnsi="Calibri" w:cs="Calibri"/>
+          <w:b/>
+          <w:sz w:val="24"/>
+        </w:rPr>
+        <w:t>Mgmt</w:t>
+      </w:r>
+      <w:proofErr w:type="spellEnd"/>
+      <w:r>
+        <w:rPr>
+          <w:rFonts w:ascii="Calibri" w:eastAsia="Calibri" w:hAnsi="Calibri" w:cs="Calibri"/>
+          <w:b/>
+          <w:sz w:val="24"/>
+        </w:rPr>
+        <w:t>, LLC</w:t>
       </w:r>
       <w:r>
         <w:rPr>
@@ -1530,7 +2030,42 @@
           <w:rFonts w:ascii="Calibri" w:eastAsia="Calibri" w:hAnsi="Calibri" w:cs="Calibri"/>
           <w:sz w:val="20"/>
         </w:rPr>
-        <w:t>Promoted to project management one month after being hired as a draftsman.  Managed on average $1.5 million in contract value spread through an average of five managed jobs at any given time.</w:t>
+        <w:t xml:space="preserve">Promoted to </w:t>
+      </w:r>
+      <w:r>
+        <w:rPr>
+          <w:rFonts w:ascii="Calibri" w:eastAsia="Calibri" w:hAnsi="Calibri" w:cs="Calibri"/>
+          <w:sz w:val="20"/>
+        </w:rPr>
+        <w:t>PM</w:t>
+      </w:r>
+      <w:r>
+        <w:rPr>
+          <w:rFonts w:ascii="Calibri" w:eastAsia="Calibri" w:hAnsi="Calibri" w:cs="Calibri"/>
+          <w:sz w:val="20"/>
+        </w:rPr>
+        <w:t xml:space="preserve"> one month after being hired as a draftsman.  Managed on average $1.5 million in contract value spread thr</w:t>
+      </w:r>
+      <w:r>
+        <w:rPr>
+          <w:rFonts w:ascii="Calibri" w:eastAsia="Calibri" w:hAnsi="Calibri" w:cs="Calibri"/>
+          <w:sz w:val="20"/>
+        </w:rPr>
+        <w:t>ough an average of f</w:t>
+      </w:r>
+      <w:r>
+        <w:rPr>
+          <w:rFonts w:ascii="Calibri" w:eastAsia="Calibri" w:hAnsi="Calibri" w:cs="Calibri"/>
+          <w:sz w:val="20"/>
+        </w:rPr>
+        <w:t>ive jobs</w:t>
+      </w:r>
+      <w:r>
+        <w:rPr>
+          <w:rFonts w:ascii="Calibri" w:eastAsia="Calibri" w:hAnsi="Calibri" w:cs="Calibri"/>
+          <w:sz w:val="20"/>
+        </w:rPr>
+        <w:t>.</w:t>
       </w:r>
     </w:p>
     <w:p>
@@ -1554,7 +2089,49 @@
           <w:rFonts w:ascii="Calibri" w:eastAsia="Calibri" w:hAnsi="Calibri" w:cs="Calibri"/>
           <w:sz w:val="20"/>
         </w:rPr>
-        <w:t>Used project management software to manage the initiation, planning, executing, monitoring, and closing phases of projects.  Used AutoCAD to draft construction plans.</w:t>
+        <w:t>Employed</w:t>
+      </w:r>
+      <w:r>
+        <w:rPr>
+          <w:rFonts w:ascii="Calibri" w:eastAsia="Calibri" w:hAnsi="Calibri" w:cs="Calibri"/>
+          <w:sz w:val="20"/>
+        </w:rPr>
+        <w:t xml:space="preserve"> </w:t>
+      </w:r>
+      <w:r>
+        <w:rPr>
+          <w:rFonts w:ascii="Calibri" w:eastAsia="Calibri" w:hAnsi="Calibri" w:cs="Calibri"/>
+          <w:sz w:val="20"/>
+        </w:rPr>
+        <w:t xml:space="preserve">PM </w:t>
+      </w:r>
+      <w:r>
+        <w:rPr>
+          <w:rFonts w:ascii="Calibri" w:eastAsia="Calibri" w:hAnsi="Calibri" w:cs="Calibri"/>
+          <w:sz w:val="20"/>
+        </w:rPr>
+        <w:t xml:space="preserve">software for </w:t>
+      </w:r>
+      <w:r>
+        <w:rPr>
+          <w:rFonts w:ascii="Calibri" w:eastAsia="Calibri" w:hAnsi="Calibri" w:cs="Calibri"/>
+          <w:sz w:val="20"/>
+        </w:rPr>
+        <w:t>initiation, planning, executing, monitoring</w:t>
+      </w:r>
+      <w:r>
+        <w:rPr>
+          <w:rFonts w:ascii="Calibri" w:eastAsia="Calibri" w:hAnsi="Calibri" w:cs="Calibri"/>
+          <w:sz w:val="20"/>
+        </w:rPr>
+        <w:t>, and closing</w:t>
+      </w:r>
+      <w:r>
+        <w:rPr>
+          <w:rFonts w:ascii="Calibri" w:eastAsia="Calibri" w:hAnsi="Calibri" w:cs="Calibri"/>
+          <w:sz w:val="20"/>
+        </w:rPr>
+        <w:t>.  Used AutoCAD to draft construction plans.</w:t>
       </w:r>
     </w:p>
     <w:p>
@@ -1757,6 +2334,14 @@
       <w:r>
         <w:rPr>
           <w:rFonts w:ascii="Calibri" w:eastAsia="Calibri" w:hAnsi="Calibri" w:cs="Calibri"/>
+          <w:b/>
+          <w:sz w:val="20"/>
+        </w:rPr>
+        <w:t>5</w:t>
+      </w:r>
+      <w:r>
+        <w:rPr>
+          <w:rFonts w:ascii="Calibri" w:eastAsia="Calibri" w:hAnsi="Calibri" w:cs="Calibri"/>
           <w:sz w:val="20"/>
         </w:rPr>
         <w:t xml:space="preserve">, Principles of </w:t>
@@ -1798,7 +2383,28 @@
           <w:rFonts w:ascii="Calibri" w:eastAsia="Calibri" w:hAnsi="Calibri" w:cs="Calibri"/>
           <w:sz w:val="20"/>
         </w:rPr>
-        <w:t>90 credit hours completed- the remaining 30 hours to be completed as soon as TSU’s distance learning program has been implemented.</w:t>
+        <w:t>90 credit hours completed- the remaining 30 hours to be completed as soon as TSU’s distance learn</w:t>
+      </w:r>
+      <w:r>
+        <w:rPr>
+          <w:rFonts w:ascii="Calibri" w:eastAsia="Calibri" w:hAnsi="Calibri" w:cs="Calibri"/>
+          <w:sz w:val="20"/>
+        </w:rPr>
+        <w:t>ing program becomes official</w:t>
+      </w:r>
+      <w:r>
+        <w:rPr>
+          <w:rFonts w:ascii="Calibri" w:eastAsia="Calibri" w:hAnsi="Calibri" w:cs="Calibri"/>
+          <w:sz w:val="20"/>
+        </w:rPr>
+        <w:t>.</w:t>
+      </w:r>
+      <w:r>
+        <w:rPr>
+          <w:rFonts w:ascii="Calibri" w:eastAsia="Calibri" w:hAnsi="Calibri" w:cs="Calibri"/>
+          <w:sz w:val="20"/>
+        </w:rPr>
+        <w:t xml:space="preserve">  3.2 overall GPA.</w:t>
       </w:r>
     </w:p>
     <w:p>
@@ -1905,7 +2511,21 @@
           <w:rFonts w:ascii="Calibri" w:eastAsia="Calibri" w:hAnsi="Calibri" w:cs="Calibri"/>
           <w:sz w:val="20"/>
         </w:rPr>
-        <w:t xml:space="preserve">.  Coursework included: </w:t>
+        <w:t xml:space="preserve">.  </w:t>
+      </w:r>
+      <w:r>
+        <w:rPr>
+          <w:rFonts w:ascii="Calibri" w:eastAsia="Calibri" w:hAnsi="Calibri" w:cs="Calibri"/>
+          <w:sz w:val="20"/>
+        </w:rPr>
+        <w:t xml:space="preserve">Coursework </w:t>
+      </w:r>
+      <w:r>
+        <w:rPr>
+          <w:rFonts w:ascii="Calibri" w:eastAsia="Calibri" w:hAnsi="Calibri" w:cs="Calibri"/>
+          <w:sz w:val="20"/>
+        </w:rPr>
+        <w:t xml:space="preserve">included: </w:t>
       </w:r>
       <w:r>
         <w:rPr>
@@ -1937,7 +2557,21 @@
           <w:rFonts w:ascii="Calibri" w:eastAsia="Calibri" w:hAnsi="Calibri" w:cs="Calibri"/>
           <w:sz w:val="20"/>
         </w:rPr>
-        <w:t xml:space="preserve"> Programming, </w:t>
+        <w:t xml:space="preserve"> web apps</w:t>
+      </w:r>
+      <w:r>
+        <w:rPr>
+          <w:rFonts w:ascii="Calibri" w:eastAsia="Calibri" w:hAnsi="Calibri" w:cs="Calibri"/>
+          <w:sz w:val="20"/>
+        </w:rPr>
+        <w:t xml:space="preserve">, </w:t>
+      </w:r>
+      <w:r>
+        <w:rPr>
+          <w:rFonts w:ascii="Calibri" w:eastAsia="Calibri" w:hAnsi="Calibri" w:cs="Calibri"/>
+          <w:sz w:val="20"/>
+        </w:rPr>
+        <w:t xml:space="preserve">Front-end UX/UI, </w:t>
       </w:r>
       <w:r>
         <w:rPr>
@@ -1969,35 +2603,64 @@
         </w:rPr>
         <w:t xml:space="preserve">, </w:t>
       </w:r>
-      <w:r>
-        <w:rPr>
-          <w:rFonts w:ascii="Calibri" w:eastAsia="Calibri" w:hAnsi="Calibri" w:cs="Calibri"/>
-          <w:b/>
-          <w:sz w:val="20"/>
-        </w:rPr>
-        <w:t>Ruby on Rails</w:t>
-      </w:r>
-      <w:r>
-        <w:rPr>
-          <w:rFonts w:ascii="Calibri" w:eastAsia="Calibri" w:hAnsi="Calibri" w:cs="Calibri"/>
-          <w:sz w:val="20"/>
-        </w:rPr>
-        <w:t xml:space="preserve">, Game Design (using </w:t>
-      </w:r>
-      <w:r>
-        <w:rPr>
-          <w:rFonts w:ascii="Calibri" w:eastAsia="Calibri" w:hAnsi="Calibri" w:cs="Calibri"/>
-          <w:b/>
-          <w:sz w:val="20"/>
-        </w:rPr>
-        <w:t>C#</w:t>
-      </w:r>
-      <w:r>
-        <w:rPr>
-          <w:rFonts w:ascii="Calibri" w:eastAsia="Calibri" w:hAnsi="Calibri" w:cs="Calibri"/>
-          <w:sz w:val="20"/>
-        </w:rPr>
-        <w:t xml:space="preserve">), Oracle </w:t>
+      <w:proofErr w:type="spellStart"/>
+      <w:r>
+        <w:rPr>
+          <w:rFonts w:ascii="Calibri" w:eastAsia="Calibri" w:hAnsi="Calibri" w:cs="Calibri"/>
+          <w:b/>
+          <w:sz w:val="20"/>
+        </w:rPr>
+        <w:t>RoR</w:t>
+      </w:r>
+      <w:proofErr w:type="spellEnd"/>
+      <w:r>
+        <w:rPr>
+          <w:rFonts w:ascii="Calibri" w:eastAsia="Calibri" w:hAnsi="Calibri" w:cs="Calibri"/>
+          <w:sz w:val="20"/>
+        </w:rPr>
+        <w:t>,</w:t>
+      </w:r>
+      <w:r>
+        <w:rPr>
+          <w:rFonts w:ascii="Calibri" w:eastAsia="Calibri" w:hAnsi="Calibri" w:cs="Calibri"/>
+          <w:sz w:val="20"/>
+        </w:rPr>
+        <w:t xml:space="preserve"> </w:t>
+      </w:r>
+      <w:r>
+        <w:rPr>
+          <w:rFonts w:ascii="Calibri" w:eastAsia="Calibri" w:hAnsi="Calibri" w:cs="Calibri"/>
+          <w:sz w:val="20"/>
+        </w:rPr>
+        <w:t>HTML5</w:t>
+      </w:r>
+      <w:r>
+        <w:rPr>
+          <w:rFonts w:ascii="Calibri" w:eastAsia="Calibri" w:hAnsi="Calibri" w:cs="Calibri"/>
+          <w:sz w:val="20"/>
+        </w:rPr>
+        <w:t xml:space="preserve"> | </w:t>
+      </w:r>
+      <w:r>
+        <w:rPr>
+          <w:rFonts w:ascii="Calibri" w:eastAsia="Calibri" w:hAnsi="Calibri" w:cs="Calibri"/>
+          <w:sz w:val="20"/>
+        </w:rPr>
+        <w:t xml:space="preserve">CSS3, </w:t>
+      </w:r>
+      <w:r>
+        <w:rPr>
+          <w:rFonts w:ascii="Calibri" w:eastAsia="Calibri" w:hAnsi="Calibri" w:cs="Calibri"/>
+          <w:sz w:val="20"/>
+        </w:rPr>
+        <w:t>C# Game Design</w:t>
+      </w:r>
+      <w:r>
+        <w:rPr>
+          <w:rFonts w:ascii="Calibri" w:eastAsia="Calibri" w:hAnsi="Calibri" w:cs="Calibri"/>
+          <w:sz w:val="20"/>
+        </w:rPr>
+        <w:t xml:space="preserve">, Oracle </w:t>
       </w:r>
       <w:r>
         <w:rPr>
@@ -2119,7 +2782,7 @@
           <w:b/>
           <w:sz w:val="24"/>
         </w:rPr>
-        <w:t>Languages, Frameworks, and CMS</w:t>
+        <w:t>Languages and Frameworks</w:t>
       </w:r>
     </w:p>
     <w:p>
@@ -2216,15 +2879,13 @@
         </w:rPr>
         <w:t xml:space="preserve">Backbone.js | </w:t>
       </w:r>
-      <w:proofErr w:type="spellStart"/>
-      <w:r>
-        <w:rPr>
-          <w:rFonts w:ascii="Calibri" w:eastAsia="Calibri" w:hAnsi="Calibri" w:cs="Calibri"/>
-          <w:sz w:val="20"/>
-        </w:rPr>
-        <w:t>AngularJS</w:t>
-      </w:r>
-      <w:proofErr w:type="spellEnd"/>
+      <w:r>
+        <w:rPr>
+          <w:rFonts w:ascii="Calibri" w:eastAsia="Calibri" w:hAnsi="Calibri" w:cs="Calibri"/>
+          <w:sz w:val="20"/>
+        </w:rPr>
+        <w:t>Angular2</w:t>
+      </w:r>
       <w:r>
         <w:rPr>
           <w:rFonts w:ascii="Calibri" w:eastAsia="Calibri" w:hAnsi="Calibri" w:cs="Calibri"/>
@@ -2254,7 +2915,7 @@
           <w:rFonts w:ascii="Calibri" w:eastAsia="Calibri" w:hAnsi="Calibri" w:cs="Calibri"/>
           <w:sz w:val="20"/>
         </w:rPr>
-        <w:t>Ruby | Ruby on Rails</w:t>
+        <w:t>Ruby on Rails</w:t>
       </w:r>
       <w:r>
         <w:rPr>
@@ -2351,6 +3012,13 @@
         </w:rPr>
         <w:t xml:space="preserve"> APIs (</w:t>
       </w:r>
+      <w:r>
+        <w:rPr>
+          <w:rFonts w:ascii="Calibri" w:eastAsia="Calibri" w:hAnsi="Calibri" w:cs="Calibri"/>
+          <w:sz w:val="20"/>
+        </w:rPr>
+        <w:t xml:space="preserve">AWS Lambda, </w:t>
+      </w:r>
       <w:proofErr w:type="spellStart"/>
       <w:r>
         <w:rPr>
@@ -2372,7 +3040,7 @@
           <w:rFonts w:ascii="Calibri" w:eastAsia="Calibri" w:hAnsi="Calibri" w:cs="Calibri"/>
           <w:sz w:val="20"/>
         </w:rPr>
-        <w:t xml:space="preserve">Google Maps, Google Books, </w:t>
+        <w:t xml:space="preserve">Google Maps / Books / </w:t>
       </w:r>
       <w:proofErr w:type="spellStart"/>
       <w:r>
@@ -2412,10 +3080,36 @@
           <w:rFonts w:ascii="Calibri" w:eastAsia="Calibri" w:hAnsi="Calibri" w:cs="Calibri"/>
           <w:sz w:val="20"/>
         </w:rPr>
-        <w:t>Drupal | MySQL | PHP</w:t>
-      </w:r>
-      <w:bookmarkStart w:id="0" w:name="_GoBack"/>
-      <w:bookmarkEnd w:id="0"/>
+        <w:t>Drupal</w:t>
+      </w:r>
+      <w:r>
+        <w:rPr>
+          <w:rFonts w:ascii="Calibri" w:eastAsia="Calibri" w:hAnsi="Calibri" w:cs="Calibri"/>
+          <w:sz w:val="20"/>
+        </w:rPr>
+        <w:t xml:space="preserve"> CMS,  MySQL, </w:t>
+      </w:r>
+      <w:r>
+        <w:rPr>
+          <w:rFonts w:ascii="Calibri" w:eastAsia="Calibri" w:hAnsi="Calibri" w:cs="Calibri"/>
+          <w:sz w:val="20"/>
+        </w:rPr>
+        <w:t>PHP</w:t>
+      </w:r>
+      <w:r>
+        <w:rPr>
+          <w:rFonts w:ascii="Calibri" w:eastAsia="Calibri" w:hAnsi="Calibri" w:cs="Calibri"/>
+          <w:sz w:val="20"/>
+        </w:rPr>
+        <w:t xml:space="preserve"> | </w:t>
+      </w:r>
+      <w:r>
+        <w:rPr>
+          <w:rFonts w:ascii="Calibri" w:eastAsia="Calibri" w:hAnsi="Calibri" w:cs="Calibri"/>
+          <w:sz w:val="20"/>
+        </w:rPr>
+        <w:t>Kirby (a file-based CMS)</w:t>
+      </w:r>
     </w:p>
     <w:p>
       <w:pPr>
@@ -2495,7 +3189,7 @@
           <w:b/>
           <w:sz w:val="24"/>
         </w:rPr>
-        <w:t>Development Tools and Environments</w:t>
+        <w:t>Tools and Environments</w:t>
       </w:r>
     </w:p>
     <w:p>
@@ -2559,6 +3253,13 @@
         </w:rPr>
         <w:t xml:space="preserve"> | MEAN</w:t>
       </w:r>
+      <w:r>
+        <w:rPr>
+          <w:rFonts w:ascii="Calibri" w:eastAsia="Calibri" w:hAnsi="Calibri" w:cs="Calibri"/>
+          <w:sz w:val="20"/>
+        </w:rPr>
+        <w:t xml:space="preserve"> | node.js</w:t>
+      </w:r>
     </w:p>
     <w:p>
       <w:pPr>
@@ -2592,7 +3293,14 @@
           <w:rFonts w:ascii="Calibri" w:eastAsia="Calibri" w:hAnsi="Calibri" w:cs="Calibri"/>
           <w:sz w:val="20"/>
         </w:rPr>
-        <w:t xml:space="preserve"> | node.js | grunt (watch, </w:t>
+        <w:t xml:space="preserve"> | </w:t>
+      </w:r>
+      <w:r>
+        <w:rPr>
+          <w:rFonts w:ascii="Calibri" w:eastAsia="Calibri" w:hAnsi="Calibri" w:cs="Calibri"/>
+          <w:sz w:val="20"/>
+        </w:rPr>
+        <w:t xml:space="preserve">gulp, grunt (watch, </w:t>
       </w:r>
       <w:proofErr w:type="spellStart"/>
       <w:r>
@@ -2616,7 +3324,7 @@
           <w:rFonts w:ascii="Calibri" w:eastAsia="Calibri" w:hAnsi="Calibri" w:cs="Calibri"/>
           <w:sz w:val="20"/>
         </w:rPr>
-        <w:t>uncss</w:t>
+        <w:t>autoprefix</w:t>
       </w:r>
       <w:proofErr w:type="spellEnd"/>
       <w:r>
@@ -2624,7 +3332,21 @@
           <w:rFonts w:ascii="Calibri" w:eastAsia="Calibri" w:hAnsi="Calibri" w:cs="Calibri"/>
           <w:sz w:val="20"/>
         </w:rPr>
-        <w:t>, etc.)</w:t>
+        <w:t>,</w:t>
+      </w:r>
+      <w:r>
+        <w:rPr>
+          <w:rFonts w:ascii="Calibri" w:eastAsia="Calibri" w:hAnsi="Calibri" w:cs="Calibri"/>
+          <w:sz w:val="20"/>
+        </w:rPr>
+        <w:t xml:space="preserve"> CSS3,</w:t>
+      </w:r>
+      <w:r>
+        <w:rPr>
+          <w:rFonts w:ascii="Calibri" w:eastAsia="Calibri" w:hAnsi="Calibri" w:cs="Calibri"/>
+          <w:sz w:val="20"/>
+        </w:rPr>
+        <w:t xml:space="preserve"> etc.)</w:t>
       </w:r>
     </w:p>
     <w:p>
@@ -2648,7 +3370,14 @@
           <w:rFonts w:ascii="Calibri" w:eastAsia="Calibri" w:hAnsi="Calibri" w:cs="Calibri"/>
           <w:sz w:val="20"/>
         </w:rPr>
-        <w:t>Visual Studio | Android Studio | Eclipse | Cloud9 | Notepad++</w:t>
+        <w:t xml:space="preserve">Visual Studio </w:t>
+      </w:r>
+      <w:r>
+        <w:rPr>
+          <w:rFonts w:ascii="Calibri" w:eastAsia="Calibri" w:hAnsi="Calibri" w:cs="Calibri"/>
+          <w:sz w:val="20"/>
+        </w:rPr>
+        <w:t xml:space="preserve"> | Eclipse | Cloud9 | Notepad++</w:t>
       </w:r>
       <w:r>
         <w:rPr>

</xml_diff>

<commit_message>
add noopener to links
</commit_message>
<xml_diff>
--- a/assets/misc/MarkNewmanResume.docx
+++ b/assets/misc/MarkNewmanResume.docx
@@ -133,8 +133,18 @@
           <w:sz w:val="20"/>
           <w:szCs w:val="20"/>
         </w:rPr>
-        <w:t>linkedin.com/in/markedwardnewman</w:t>
-      </w:r>
+        <w:t>linkedin.com/in/</w:t>
+      </w:r>
+      <w:proofErr w:type="spellStart"/>
+      <w:r>
+        <w:rPr>
+          <w:rFonts w:eastAsia="Calibri" w:cstheme="minorHAnsi"/>
+          <w:sz w:val="20"/>
+          <w:szCs w:val="20"/>
+        </w:rPr>
+        <w:t>markedwardnewman</w:t>
+      </w:r>
+      <w:proofErr w:type="spellEnd"/>
     </w:p>
     <w:p>
       <w:pPr>
@@ -248,14 +258,26 @@
         </w:rPr>
         <w:t xml:space="preserve">Software Developer and </w:t>
       </w:r>
+      <w:proofErr w:type="gramStart"/>
       <w:r>
         <w:rPr>
           <w:rFonts w:eastAsia="Calibri" w:cstheme="minorHAnsi"/>
           <w:i/>
           <w:sz w:val="24"/>
         </w:rPr>
-        <w:t>Integrator</w:t>
-      </w:r>
+        <w:t>Int</w:t>
+      </w:r>
+      <w:bookmarkStart w:id="0" w:name="_GoBack"/>
+      <w:bookmarkEnd w:id="0"/>
+      <w:r>
+        <w:rPr>
+          <w:rFonts w:eastAsia="Calibri" w:cstheme="minorHAnsi"/>
+          <w:i/>
+          <w:sz w:val="24"/>
+        </w:rPr>
+        <w:t>egrator</w:t>
+      </w:r>
+      <w:proofErr w:type="gramEnd"/>
       <w:r>
         <w:rPr>
           <w:rFonts w:eastAsia="Calibri" w:cstheme="minorHAnsi"/>
@@ -297,27 +319,101 @@
           <w:sz w:val="20"/>
           <w:szCs w:val="20"/>
         </w:rPr>
-        <w:t xml:space="preserve">Hired as a </w:t>
-      </w:r>
-      <w:r>
-        <w:rPr>
-          <w:rFonts w:eastAsia="Calibri" w:cstheme="minorHAnsi"/>
-          <w:sz w:val="20"/>
-          <w:szCs w:val="20"/>
-        </w:rPr>
-        <w:t xml:space="preserve">front-end </w:t>
-      </w:r>
-      <w:r>
-        <w:rPr>
-          <w:rFonts w:eastAsia="Calibri" w:cstheme="minorHAnsi"/>
-          <w:sz w:val="20"/>
-          <w:szCs w:val="20"/>
-        </w:rPr>
-        <w:t>contractor to develop their 529 College Savings Plan app in React</w:t>
-      </w:r>
-      <w:r>
-        <w:rPr>
-          <w:rFonts w:eastAsia="Calibri" w:cstheme="minorHAnsi"/>
+        <w:t>Contracted</w:t>
+      </w:r>
+      <w:r>
+        <w:rPr>
+          <w:rFonts w:eastAsia="Calibri" w:cstheme="minorHAnsi"/>
+          <w:sz w:val="20"/>
+          <w:szCs w:val="20"/>
+        </w:rPr>
+        <w:t xml:space="preserve"> to develop</w:t>
+      </w:r>
+      <w:r>
+        <w:rPr>
+          <w:rFonts w:eastAsia="Calibri" w:cstheme="minorHAnsi"/>
+          <w:sz w:val="20"/>
+          <w:szCs w:val="20"/>
+        </w:rPr>
+        <w:t xml:space="preserve"> the </w:t>
+      </w:r>
+      <w:r>
+        <w:rPr>
+          <w:rFonts w:eastAsia="Calibri" w:cstheme="minorHAnsi"/>
+          <w:b/>
+          <w:bCs/>
+          <w:sz w:val="20"/>
+          <w:szCs w:val="20"/>
+        </w:rPr>
+        <w:t>front</w:t>
+      </w:r>
+      <w:r>
+        <w:rPr>
+          <w:rFonts w:eastAsia="Calibri" w:cstheme="minorHAnsi"/>
+          <w:b/>
+          <w:bCs/>
+          <w:sz w:val="20"/>
+          <w:szCs w:val="20"/>
+        </w:rPr>
+        <w:t>-</w:t>
+      </w:r>
+      <w:r>
+        <w:rPr>
+          <w:rFonts w:eastAsia="Calibri" w:cstheme="minorHAnsi"/>
+          <w:b/>
+          <w:bCs/>
+          <w:sz w:val="20"/>
+          <w:szCs w:val="20"/>
+        </w:rPr>
+        <w:t>end</w:t>
+      </w:r>
+      <w:r>
+        <w:rPr>
+          <w:rFonts w:eastAsia="Calibri" w:cstheme="minorHAnsi"/>
+          <w:sz w:val="20"/>
+          <w:szCs w:val="20"/>
+        </w:rPr>
+        <w:t xml:space="preserve"> for their</w:t>
+      </w:r>
+      <w:r>
+        <w:rPr>
+          <w:rFonts w:eastAsia="Calibri" w:cstheme="minorHAnsi"/>
+          <w:sz w:val="20"/>
+          <w:szCs w:val="20"/>
+        </w:rPr>
+        <w:t xml:space="preserve"> 529 College Savings app </w:t>
+      </w:r>
+      <w:r>
+        <w:rPr>
+          <w:rFonts w:eastAsia="Calibri" w:cstheme="minorHAnsi"/>
+          <w:sz w:val="20"/>
+          <w:szCs w:val="20"/>
+        </w:rPr>
+        <w:t>using</w:t>
+      </w:r>
+      <w:r>
+        <w:rPr>
+          <w:rFonts w:eastAsia="Calibri" w:cstheme="minorHAnsi"/>
+          <w:sz w:val="20"/>
+          <w:szCs w:val="20"/>
+        </w:rPr>
+        <w:t xml:space="preserve"> </w:t>
+      </w:r>
+      <w:r>
+        <w:rPr>
+          <w:rFonts w:eastAsia="Calibri" w:cstheme="minorHAnsi"/>
+          <w:b/>
+          <w:bCs/>
+          <w:sz w:val="20"/>
+          <w:szCs w:val="20"/>
+        </w:rPr>
+        <w:t>React</w:t>
+      </w:r>
+      <w:r>
+        <w:rPr>
+          <w:rFonts w:eastAsia="Calibri" w:cstheme="minorHAnsi"/>
+          <w:b/>
+          <w:bCs/>
           <w:sz w:val="20"/>
           <w:szCs w:val="20"/>
         </w:rPr>
@@ -381,7 +477,16 @@
           <w:szCs w:val="20"/>
           <w:shd w:val="clear" w:color="auto" w:fill="FFFFFF"/>
         </w:rPr>
-        <w:t>Engage in all phases of</w:t>
+        <w:t>Involved</w:t>
+      </w:r>
+      <w:r>
+        <w:rPr>
+          <w:rFonts w:cstheme="minorHAnsi"/>
+          <w:sz w:val="20"/>
+          <w:szCs w:val="20"/>
+          <w:shd w:val="clear" w:color="auto" w:fill="FFFFFF"/>
+        </w:rPr>
+        <w:t xml:space="preserve"> in</w:t>
       </w:r>
       <w:r>
         <w:rPr>
@@ -395,20 +500,96 @@
       <w:r>
         <w:rPr>
           <w:rFonts w:cstheme="minorHAnsi"/>
-          <w:sz w:val="20"/>
-          <w:szCs w:val="20"/>
-          <w:shd w:val="clear" w:color="auto" w:fill="FFFFFF"/>
-        </w:rPr>
-        <w:t xml:space="preserve">agile-based </w:t>
-      </w:r>
-      <w:r>
-        <w:rPr>
-          <w:rFonts w:cstheme="minorHAnsi"/>
-          <w:sz w:val="20"/>
-          <w:szCs w:val="20"/>
-          <w:shd w:val="clear" w:color="auto" w:fill="FFFFFF"/>
-        </w:rPr>
-        <w:t>SDLC; gathering and analyzing user/business system requirements, designing, coding, documenting, testing</w:t>
+          <w:b/>
+          <w:bCs/>
+          <w:sz w:val="20"/>
+          <w:szCs w:val="20"/>
+          <w:shd w:val="clear" w:color="auto" w:fill="FFFFFF"/>
+        </w:rPr>
+        <w:t xml:space="preserve">Agile </w:t>
+      </w:r>
+      <w:r>
+        <w:rPr>
+          <w:rFonts w:cstheme="minorHAnsi"/>
+          <w:b/>
+          <w:bCs/>
+          <w:sz w:val="20"/>
+          <w:szCs w:val="20"/>
+          <w:shd w:val="clear" w:color="auto" w:fill="FFFFFF"/>
+        </w:rPr>
+        <w:t>SDLC</w:t>
+      </w:r>
+      <w:r>
+        <w:rPr>
+          <w:rFonts w:cstheme="minorHAnsi"/>
+          <w:sz w:val="20"/>
+          <w:szCs w:val="20"/>
+          <w:shd w:val="clear" w:color="auto" w:fill="FFFFFF"/>
+        </w:rPr>
+        <w:t xml:space="preserve"> planning</w:t>
+      </w:r>
+      <w:r>
+        <w:rPr>
+          <w:rFonts w:cstheme="minorHAnsi"/>
+          <w:sz w:val="20"/>
+          <w:szCs w:val="20"/>
+          <w:shd w:val="clear" w:color="auto" w:fill="FFFFFF"/>
+        </w:rPr>
+        <w:t xml:space="preserve"> </w:t>
+      </w:r>
+      <w:r>
+        <w:rPr>
+          <w:rFonts w:cstheme="minorHAnsi"/>
+          <w:sz w:val="20"/>
+          <w:szCs w:val="20"/>
+          <w:shd w:val="clear" w:color="auto" w:fill="FFFFFF"/>
+        </w:rPr>
+        <w:t xml:space="preserve">at the program and team levels </w:t>
+      </w:r>
+      <w:r>
+        <w:rPr>
+          <w:rFonts w:cstheme="minorHAnsi"/>
+          <w:sz w:val="20"/>
+          <w:szCs w:val="20"/>
+          <w:shd w:val="clear" w:color="auto" w:fill="FFFFFF"/>
+        </w:rPr>
+        <w:t>–</w:t>
+      </w:r>
+      <w:r>
+        <w:rPr>
+          <w:rFonts w:cstheme="minorHAnsi"/>
+          <w:sz w:val="20"/>
+          <w:szCs w:val="20"/>
+          <w:shd w:val="clear" w:color="auto" w:fill="FFFFFF"/>
+        </w:rPr>
+        <w:t xml:space="preserve"> </w:t>
+      </w:r>
+      <w:r>
+        <w:rPr>
+          <w:rFonts w:cstheme="minorHAnsi"/>
+          <w:sz w:val="20"/>
+          <w:szCs w:val="20"/>
+          <w:shd w:val="clear" w:color="auto" w:fill="FFFFFF"/>
+        </w:rPr>
+        <w:t>including</w:t>
+      </w:r>
+      <w:r>
+        <w:rPr>
+          <w:rFonts w:cstheme="minorHAnsi"/>
+          <w:sz w:val="20"/>
+          <w:szCs w:val="20"/>
+          <w:shd w:val="clear" w:color="auto" w:fill="FFFFFF"/>
+        </w:rPr>
+        <w:t xml:space="preserve"> </w:t>
+      </w:r>
+      <w:r>
+        <w:rPr>
+          <w:rFonts w:cstheme="minorHAnsi"/>
+          <w:sz w:val="20"/>
+          <w:szCs w:val="20"/>
+          <w:shd w:val="clear" w:color="auto" w:fill="FFFFFF"/>
+        </w:rPr>
+        <w:t>setting sponsor expectation</w:t>
       </w:r>
       <w:r>
         <w:rPr>
@@ -426,16 +607,70 @@
           <w:szCs w:val="20"/>
           <w:shd w:val="clear" w:color="auto" w:fill="FFFFFF"/>
         </w:rPr>
-        <w:t>debugging</w:t>
-      </w:r>
-      <w:r>
-        <w:rPr>
-          <w:rFonts w:cstheme="minorHAnsi"/>
-          <w:sz w:val="20"/>
-          <w:szCs w:val="20"/>
-          <w:shd w:val="clear" w:color="auto" w:fill="FFFFFF"/>
-        </w:rPr>
-        <w:t xml:space="preserve"> and versioning</w:t>
+        <w:t xml:space="preserve">architectural </w:t>
+      </w:r>
+      <w:r>
+        <w:rPr>
+          <w:rFonts w:cstheme="minorHAnsi"/>
+          <w:sz w:val="20"/>
+          <w:szCs w:val="20"/>
+          <w:shd w:val="clear" w:color="auto" w:fill="FFFFFF"/>
+        </w:rPr>
+        <w:t>feature</w:t>
+      </w:r>
+      <w:r>
+        <w:rPr>
+          <w:rFonts w:cstheme="minorHAnsi"/>
+          <w:sz w:val="20"/>
+          <w:szCs w:val="20"/>
+          <w:shd w:val="clear" w:color="auto" w:fill="FFFFFF"/>
+        </w:rPr>
+        <w:t xml:space="preserve"> planning, story writing, </w:t>
+      </w:r>
+      <w:r>
+        <w:rPr>
+          <w:rFonts w:cstheme="minorHAnsi"/>
+          <w:sz w:val="20"/>
+          <w:szCs w:val="20"/>
+          <w:shd w:val="clear" w:color="auto" w:fill="FFFFFF"/>
+        </w:rPr>
+        <w:t xml:space="preserve">clarification of </w:t>
+      </w:r>
+      <w:r>
+        <w:rPr>
+          <w:rFonts w:cstheme="minorHAnsi"/>
+          <w:sz w:val="20"/>
+          <w:szCs w:val="20"/>
+          <w:shd w:val="clear" w:color="auto" w:fill="FFFFFF"/>
+        </w:rPr>
+        <w:t>acceptance criteria</w:t>
+      </w:r>
+      <w:r>
+        <w:rPr>
+          <w:rFonts w:cstheme="minorHAnsi"/>
+          <w:sz w:val="20"/>
+          <w:szCs w:val="20"/>
+          <w:shd w:val="clear" w:color="auto" w:fill="FFFFFF"/>
+        </w:rPr>
+        <w:t xml:space="preserve">, </w:t>
+      </w:r>
+      <w:r>
+        <w:rPr>
+          <w:rFonts w:cstheme="minorHAnsi"/>
+          <w:sz w:val="20"/>
+          <w:szCs w:val="20"/>
+          <w:shd w:val="clear" w:color="auto" w:fill="FFFFFF"/>
+        </w:rPr>
+        <w:t>high velocity story closure,</w:t>
+      </w:r>
+      <w:r>
+        <w:rPr>
+          <w:rFonts w:cstheme="minorHAnsi"/>
+          <w:sz w:val="20"/>
+          <w:szCs w:val="20"/>
+          <w:shd w:val="clear" w:color="auto" w:fill="FFFFFF"/>
+        </w:rPr>
+        <w:t xml:space="preserve"> and</w:t>
       </w:r>
       <w:r>
         <w:rPr>
@@ -453,25 +688,34 @@
           <w:szCs w:val="20"/>
           <w:shd w:val="clear" w:color="auto" w:fill="FFFFFF"/>
         </w:rPr>
-        <w:t xml:space="preserve">for both </w:t>
-      </w:r>
-      <w:r>
-        <w:rPr>
-          <w:rFonts w:cstheme="minorHAnsi"/>
-          <w:sz w:val="20"/>
-          <w:szCs w:val="20"/>
-          <w:shd w:val="clear" w:color="auto" w:fill="FFFFFF"/>
-        </w:rPr>
-        <w:t xml:space="preserve">new and existing </w:t>
-      </w:r>
-      <w:r>
-        <w:rPr>
-          <w:rFonts w:cstheme="minorHAnsi"/>
-          <w:sz w:val="20"/>
-          <w:szCs w:val="20"/>
-          <w:shd w:val="clear" w:color="auto" w:fill="FFFFFF"/>
-        </w:rPr>
-        <w:t>applications</w:t>
+        <w:t xml:space="preserve">implementing value-driven </w:t>
+      </w:r>
+      <w:r>
+        <w:rPr>
+          <w:rFonts w:cstheme="minorHAnsi"/>
+          <w:sz w:val="20"/>
+          <w:szCs w:val="20"/>
+          <w:shd w:val="clear" w:color="auto" w:fill="FFFFFF"/>
+        </w:rPr>
+        <w:t>retrospective</w:t>
+      </w:r>
+      <w:r>
+        <w:rPr>
+          <w:rFonts w:cstheme="minorHAnsi"/>
+          <w:sz w:val="20"/>
+          <w:szCs w:val="20"/>
+          <w:shd w:val="clear" w:color="auto" w:fill="FFFFFF"/>
+        </w:rPr>
+        <w:t xml:space="preserve"> </w:t>
+      </w:r>
+      <w:r>
+        <w:rPr>
+          <w:rFonts w:cstheme="minorHAnsi"/>
+          <w:sz w:val="20"/>
+          <w:szCs w:val="20"/>
+          <w:shd w:val="clear" w:color="auto" w:fill="FFFFFF"/>
+        </w:rPr>
+        <w:t>feedback</w:t>
       </w:r>
       <w:r>
         <w:rPr>
@@ -503,135 +747,174 @@
       </w:pPr>
       <w:r>
         <w:rPr>
-          <w:rFonts w:eastAsia="Calibri" w:cstheme="minorHAnsi"/>
-          <w:sz w:val="20"/>
-          <w:szCs w:val="20"/>
-        </w:rPr>
-        <w:t>Absorbing e</w:t>
-      </w:r>
-      <w:r>
-        <w:rPr>
-          <w:rFonts w:eastAsia="Calibri" w:cstheme="minorHAnsi"/>
-          <w:sz w:val="20"/>
-          <w:szCs w:val="20"/>
-        </w:rPr>
-        <w:t>xtensive financial investment and business knowledge</w:t>
-      </w:r>
-      <w:r>
-        <w:rPr>
-          <w:rFonts w:eastAsia="Calibri" w:cstheme="minorHAnsi"/>
-          <w:sz w:val="20"/>
-          <w:szCs w:val="20"/>
-        </w:rPr>
-        <w:t xml:space="preserve"> in a </w:t>
-      </w:r>
-      <w:r>
-        <w:rPr>
-          <w:rFonts w:eastAsia="Calibri" w:cstheme="minorHAnsi"/>
-          <w:sz w:val="20"/>
-          <w:szCs w:val="20"/>
-        </w:rPr>
-        <w:t xml:space="preserve">highly </w:t>
-      </w:r>
-      <w:r>
-        <w:rPr>
-          <w:rFonts w:eastAsia="Calibri" w:cstheme="minorHAnsi"/>
-          <w:sz w:val="20"/>
-          <w:szCs w:val="20"/>
-        </w:rPr>
-        <w:t>regulated industry.</w:t>
-      </w:r>
-    </w:p>
-    <w:p>
-      <w:pPr>
-        <w:tabs>
-          <w:tab w:val="right" w:pos="9360"/>
-        </w:tabs>
-        <w:spacing w:after="120" w:line="240" w:lineRule="auto"/>
-        <w:ind w:right="144"/>
-        <w:jc w:val="both"/>
-        <w:rPr>
-          <w:rFonts w:eastAsia="Calibri" w:cstheme="minorHAnsi"/>
-          <w:sz w:val="20"/>
-          <w:szCs w:val="20"/>
-        </w:rPr>
-      </w:pPr>
-    </w:p>
-    <w:p>
-      <w:pPr>
-        <w:tabs>
-          <w:tab w:val="right" w:pos="9360"/>
-        </w:tabs>
-        <w:spacing w:after="0" w:line="240" w:lineRule="auto"/>
-        <w:rPr>
-          <w:rFonts w:eastAsia="Calibri" w:cstheme="minorHAnsi"/>
-          <w:sz w:val="24"/>
-        </w:rPr>
-      </w:pPr>
-      <w:r>
-        <w:rPr>
-          <w:rFonts w:eastAsia="Calibri" w:cstheme="minorHAnsi"/>
-          <w:b/>
-          <w:sz w:val="24"/>
-        </w:rPr>
-        <w:t>Freelance</w:t>
-      </w:r>
-      <w:r>
-        <w:rPr>
-          <w:rFonts w:eastAsia="Calibri" w:cstheme="minorHAnsi"/>
-          <w:sz w:val="24"/>
-        </w:rPr>
-        <w:tab/>
-      </w:r>
-    </w:p>
-    <w:p>
-      <w:pPr>
-        <w:tabs>
-          <w:tab w:val="right" w:pos="9360"/>
-        </w:tabs>
-        <w:spacing w:after="60" w:line="240" w:lineRule="auto"/>
-        <w:rPr>
-          <w:rFonts w:eastAsia="Calibri" w:cstheme="minorHAnsi"/>
-          <w:sz w:val="24"/>
-        </w:rPr>
-      </w:pPr>
-      <w:r>
-        <w:rPr>
-          <w:rFonts w:eastAsia="Calibri" w:cstheme="minorHAnsi"/>
-          <w:i/>
-          <w:sz w:val="24"/>
-        </w:rPr>
-        <w:t xml:space="preserve">Front End Web Developer </w:t>
-      </w:r>
-      <w:r>
-        <w:rPr>
-          <w:rFonts w:eastAsia="Calibri" w:cstheme="minorHAnsi"/>
-          <w:sz w:val="24"/>
-        </w:rPr>
-        <w:t xml:space="preserve">| </w:t>
-      </w:r>
-      <w:r>
-        <w:rPr>
-          <w:rFonts w:eastAsia="Calibri" w:cstheme="minorHAnsi"/>
-          <w:i/>
-          <w:sz w:val="24"/>
-        </w:rPr>
-        <w:t>Consultant</w:t>
-      </w:r>
-      <w:r>
-        <w:rPr>
-          <w:rFonts w:eastAsia="Calibri" w:cstheme="minorHAnsi"/>
-          <w:sz w:val="24"/>
-        </w:rPr>
-        <w:tab/>
-        <w:t xml:space="preserve">2011 to </w:t>
-      </w:r>
-      <w:r>
-        <w:rPr>
-          <w:rFonts w:eastAsia="Calibri" w:cstheme="minorHAnsi"/>
-          <w:sz w:val="24"/>
-        </w:rPr>
-        <w:t>October 2017</w:t>
+          <w:rFonts w:cstheme="minorHAnsi"/>
+          <w:sz w:val="20"/>
+          <w:szCs w:val="20"/>
+          <w:shd w:val="clear" w:color="auto" w:fill="FFFFFF"/>
+        </w:rPr>
+        <w:t xml:space="preserve">Offering </w:t>
+      </w:r>
+      <w:r>
+        <w:rPr>
+          <w:rFonts w:cstheme="minorHAnsi"/>
+          <w:sz w:val="20"/>
+          <w:szCs w:val="20"/>
+          <w:shd w:val="clear" w:color="auto" w:fill="FFFFFF"/>
+        </w:rPr>
+        <w:t xml:space="preserve">enterprise-level </w:t>
+      </w:r>
+      <w:r>
+        <w:rPr>
+          <w:rFonts w:cstheme="minorHAnsi"/>
+          <w:sz w:val="20"/>
+          <w:szCs w:val="20"/>
+          <w:shd w:val="clear" w:color="auto" w:fill="FFFFFF"/>
+        </w:rPr>
+        <w:t xml:space="preserve">solutions using a plethora of software development languages, frameworks, and tools. </w:t>
+      </w:r>
+      <w:r>
+        <w:rPr>
+          <w:rFonts w:cstheme="minorHAnsi"/>
+          <w:sz w:val="20"/>
+          <w:szCs w:val="20"/>
+          <w:shd w:val="clear" w:color="auto" w:fill="FFFFFF"/>
+        </w:rPr>
+        <w:t>Projects range from</w:t>
+      </w:r>
+      <w:r>
+        <w:rPr>
+          <w:rFonts w:cstheme="minorHAnsi"/>
+          <w:sz w:val="20"/>
+          <w:szCs w:val="20"/>
+          <w:shd w:val="clear" w:color="auto" w:fill="FFFFFF"/>
+        </w:rPr>
+        <w:t xml:space="preserve"> </w:t>
+      </w:r>
+      <w:r>
+        <w:rPr>
+          <w:rFonts w:cstheme="minorHAnsi"/>
+          <w:sz w:val="20"/>
+          <w:szCs w:val="20"/>
+          <w:shd w:val="clear" w:color="auto" w:fill="FFFFFF"/>
+        </w:rPr>
+        <w:t>debugging</w:t>
+      </w:r>
+      <w:r>
+        <w:rPr>
+          <w:rFonts w:cstheme="minorHAnsi"/>
+          <w:sz w:val="20"/>
+          <w:szCs w:val="20"/>
+          <w:shd w:val="clear" w:color="auto" w:fill="FFFFFF"/>
+        </w:rPr>
+        <w:t xml:space="preserve"> legacy COBAL code</w:t>
+      </w:r>
+      <w:r>
+        <w:rPr>
+          <w:rFonts w:cstheme="minorHAnsi"/>
+          <w:sz w:val="20"/>
+          <w:szCs w:val="20"/>
+          <w:shd w:val="clear" w:color="auto" w:fill="FFFFFF"/>
+        </w:rPr>
+        <w:t xml:space="preserve"> hosted on IBM </w:t>
+      </w:r>
+      <w:r>
+        <w:rPr>
+          <w:rFonts w:cstheme="minorHAnsi"/>
+          <w:sz w:val="20"/>
+          <w:szCs w:val="20"/>
+          <w:shd w:val="clear" w:color="auto" w:fill="FFFFFF"/>
+        </w:rPr>
+        <w:t>mainframes</w:t>
+      </w:r>
+      <w:r>
+        <w:rPr>
+          <w:rFonts w:cstheme="minorHAnsi"/>
+          <w:sz w:val="20"/>
+          <w:szCs w:val="20"/>
+          <w:shd w:val="clear" w:color="auto" w:fill="FFFFFF"/>
+        </w:rPr>
+        <w:t>;</w:t>
+      </w:r>
+      <w:r>
+        <w:rPr>
+          <w:rFonts w:cstheme="minorHAnsi"/>
+          <w:sz w:val="20"/>
+          <w:szCs w:val="20"/>
+          <w:shd w:val="clear" w:color="auto" w:fill="FFFFFF"/>
+        </w:rPr>
+        <w:t xml:space="preserve"> </w:t>
+      </w:r>
+      <w:r>
+        <w:rPr>
+          <w:rFonts w:cstheme="minorHAnsi"/>
+          <w:sz w:val="20"/>
+          <w:szCs w:val="20"/>
+          <w:shd w:val="clear" w:color="auto" w:fill="FFFFFF"/>
+        </w:rPr>
+        <w:t xml:space="preserve">to </w:t>
+      </w:r>
+      <w:r>
+        <w:rPr>
+          <w:rFonts w:cstheme="minorHAnsi"/>
+          <w:sz w:val="20"/>
+          <w:szCs w:val="20"/>
+          <w:shd w:val="clear" w:color="auto" w:fill="FFFFFF"/>
+        </w:rPr>
+        <w:t xml:space="preserve">prototyping, </w:t>
+      </w:r>
+      <w:r>
+        <w:rPr>
+          <w:rFonts w:cstheme="minorHAnsi"/>
+          <w:sz w:val="20"/>
+          <w:szCs w:val="20"/>
+          <w:shd w:val="clear" w:color="auto" w:fill="FFFFFF"/>
+        </w:rPr>
+        <w:t>coding</w:t>
+      </w:r>
+      <w:r>
+        <w:rPr>
+          <w:rFonts w:cstheme="minorHAnsi"/>
+          <w:sz w:val="20"/>
+          <w:szCs w:val="20"/>
+          <w:shd w:val="clear" w:color="auto" w:fill="FFFFFF"/>
+        </w:rPr>
+        <w:t>, testing, documenting, merging</w:t>
+      </w:r>
+      <w:r>
+        <w:rPr>
+          <w:rFonts w:cstheme="minorHAnsi"/>
+          <w:sz w:val="20"/>
+          <w:szCs w:val="20"/>
+          <w:shd w:val="clear" w:color="auto" w:fill="FFFFFF"/>
+        </w:rPr>
+        <w:t xml:space="preserve"> and deploying </w:t>
+      </w:r>
+      <w:r>
+        <w:rPr>
+          <w:rFonts w:cstheme="minorHAnsi"/>
+          <w:sz w:val="20"/>
+          <w:szCs w:val="20"/>
+          <w:shd w:val="clear" w:color="auto" w:fill="FFFFFF"/>
+        </w:rPr>
+        <w:t>applications from scratch using a modern-day front-end</w:t>
+      </w:r>
+      <w:r>
+        <w:rPr>
+          <w:rFonts w:cstheme="minorHAnsi"/>
+          <w:sz w:val="20"/>
+          <w:szCs w:val="20"/>
+          <w:shd w:val="clear" w:color="auto" w:fill="FFFFFF"/>
+        </w:rPr>
+        <w:t xml:space="preserve"> </w:t>
+      </w:r>
+      <w:r>
+        <w:rPr>
+          <w:rFonts w:cstheme="minorHAnsi"/>
+          <w:sz w:val="20"/>
+          <w:szCs w:val="20"/>
+          <w:shd w:val="clear" w:color="auto" w:fill="FFFFFF"/>
+        </w:rPr>
+        <w:t>approach.</w:t>
       </w:r>
     </w:p>
     <w:p>
@@ -649,20 +932,22 @@
         <w:rPr>
           <w:rFonts w:eastAsia="Calibri" w:cstheme="minorHAnsi"/>
           <w:sz w:val="20"/>
-        </w:rPr>
-      </w:pPr>
-      <w:r>
-        <w:rPr>
-          <w:rFonts w:eastAsia="Calibri" w:cstheme="minorHAnsi"/>
-          <w:sz w:val="20"/>
-        </w:rPr>
-        <w:t>Deliver</w:t>
-      </w:r>
-      <w:r>
-        <w:rPr>
-          <w:rFonts w:eastAsia="Calibri" w:cstheme="minorHAnsi"/>
-          <w:b/>
-          <w:sz w:val="20"/>
+          <w:szCs w:val="20"/>
+        </w:rPr>
+      </w:pPr>
+      <w:r>
+        <w:rPr>
+          <w:rFonts w:eastAsia="Calibri" w:cstheme="minorHAnsi"/>
+          <w:sz w:val="20"/>
+          <w:szCs w:val="20"/>
+        </w:rPr>
+        <w:t>Consistently absorbing</w:t>
+      </w:r>
+      <w:r>
+        <w:rPr>
+          <w:rFonts w:eastAsia="Calibri" w:cstheme="minorHAnsi"/>
+          <w:sz w:val="20"/>
+          <w:szCs w:val="20"/>
         </w:rPr>
         <w:t xml:space="preserve"> </w:t>
       </w:r>
@@ -670,282 +955,137 @@
         <w:rPr>
           <w:rFonts w:eastAsia="Calibri" w:cstheme="minorHAnsi"/>
           <w:b/>
-          <w:sz w:val="20"/>
-        </w:rPr>
-        <w:t>Platform-independent</w:t>
-      </w:r>
-      <w:r>
-        <w:rPr>
-          <w:rFonts w:eastAsia="Calibri" w:cstheme="minorHAnsi"/>
-          <w:sz w:val="20"/>
-        </w:rPr>
-        <w:t xml:space="preserve">, </w:t>
-      </w:r>
-      <w:r>
-        <w:rPr>
-          <w:rFonts w:eastAsia="Calibri" w:cstheme="minorHAnsi"/>
-          <w:b/>
-          <w:sz w:val="20"/>
-        </w:rPr>
-        <w:t>responsive</w:t>
-      </w:r>
-      <w:r>
-        <w:rPr>
-          <w:rFonts w:eastAsia="Calibri" w:cstheme="minorHAnsi"/>
-          <w:sz w:val="20"/>
-        </w:rPr>
-        <w:t xml:space="preserve">, </w:t>
-      </w:r>
-      <w:r>
-        <w:rPr>
-          <w:rFonts w:eastAsia="Calibri" w:cstheme="minorHAnsi"/>
-          <w:b/>
-          <w:sz w:val="20"/>
-        </w:rPr>
-        <w:t>easily-modified</w:t>
-      </w:r>
-      <w:r>
-        <w:rPr>
-          <w:rFonts w:eastAsia="Calibri" w:cstheme="minorHAnsi"/>
-          <w:sz w:val="20"/>
-        </w:rPr>
-        <w:t xml:space="preserve">, fully functional </w:t>
-      </w:r>
-      <w:r>
-        <w:rPr>
-          <w:rFonts w:eastAsia="Calibri" w:cstheme="minorHAnsi"/>
-          <w:b/>
-          <w:sz w:val="20"/>
-        </w:rPr>
-        <w:t>sites</w:t>
-      </w:r>
-      <w:r>
-        <w:rPr>
-          <w:rFonts w:eastAsia="Calibri" w:cstheme="minorHAnsi"/>
-          <w:sz w:val="20"/>
-        </w:rPr>
-        <w:t xml:space="preserve"> and </w:t>
-      </w:r>
-      <w:r>
-        <w:rPr>
-          <w:rFonts w:eastAsia="Calibri" w:cstheme="minorHAnsi"/>
-          <w:b/>
-          <w:sz w:val="20"/>
-        </w:rPr>
-        <w:t>single-page applications</w:t>
-      </w:r>
-      <w:r>
-        <w:rPr>
-          <w:rFonts w:eastAsia="Calibri" w:cstheme="minorHAnsi"/>
-          <w:sz w:val="20"/>
-        </w:rPr>
-        <w:t xml:space="preserve"> across the globe </w:t>
-      </w:r>
-      <w:r>
-        <w:rPr>
-          <w:rFonts w:eastAsia="Calibri" w:cstheme="minorHAnsi"/>
-          <w:sz w:val="20"/>
-        </w:rPr>
-        <w:t>daily. A</w:t>
-      </w:r>
-      <w:r>
-        <w:rPr>
-          <w:rFonts w:eastAsia="Calibri" w:cstheme="minorHAnsi"/>
-          <w:sz w:val="20"/>
-        </w:rPr>
-        <w:t xml:space="preserve">dvocate for </w:t>
-      </w:r>
-      <w:r>
-        <w:rPr>
-          <w:rFonts w:eastAsia="Calibri" w:cstheme="minorHAnsi"/>
-          <w:b/>
-          <w:sz w:val="20"/>
-        </w:rPr>
-        <w:t>W3C's semantic markup</w:t>
-      </w:r>
-      <w:r>
-        <w:rPr>
-          <w:rFonts w:eastAsia="Calibri" w:cstheme="minorHAnsi"/>
-          <w:sz w:val="20"/>
-        </w:rPr>
-        <w:t xml:space="preserve"> standards, </w:t>
-      </w:r>
-      <w:r>
-        <w:rPr>
-          <w:rFonts w:eastAsia="Calibri" w:cstheme="minorHAnsi"/>
-          <w:b/>
-          <w:sz w:val="20"/>
-        </w:rPr>
-        <w:t>Google’s Material Design</w:t>
-      </w:r>
-      <w:r>
-        <w:rPr>
-          <w:rFonts w:eastAsia="Calibri" w:cstheme="minorHAnsi"/>
-          <w:sz w:val="20"/>
-        </w:rPr>
-        <w:t xml:space="preserve"> guidelines, and </w:t>
-      </w:r>
+          <w:bCs/>
+          <w:sz w:val="20"/>
+          <w:szCs w:val="20"/>
+        </w:rPr>
+        <w:t>e</w:t>
+      </w:r>
+      <w:r>
+        <w:rPr>
+          <w:rFonts w:eastAsia="Calibri" w:cstheme="minorHAnsi"/>
+          <w:b/>
+          <w:bCs/>
+          <w:sz w:val="20"/>
+          <w:szCs w:val="20"/>
+        </w:rPr>
+        <w:t>xtensive financial investment and business knowledge</w:t>
+      </w:r>
+      <w:r>
+        <w:rPr>
+          <w:rFonts w:eastAsia="Calibri" w:cstheme="minorHAnsi"/>
+          <w:sz w:val="20"/>
+          <w:szCs w:val="20"/>
+        </w:rPr>
+        <w:t xml:space="preserve"> in a </w:t>
+      </w:r>
+      <w:r>
+        <w:rPr>
+          <w:rFonts w:eastAsia="Calibri" w:cstheme="minorHAnsi"/>
+          <w:sz w:val="20"/>
+          <w:szCs w:val="20"/>
+        </w:rPr>
+        <w:t xml:space="preserve">highly </w:t>
+      </w:r>
+      <w:r>
+        <w:rPr>
+          <w:rFonts w:eastAsia="Calibri" w:cstheme="minorHAnsi"/>
+          <w:sz w:val="20"/>
+          <w:szCs w:val="20"/>
+        </w:rPr>
+        <w:t>regulated industry.</w:t>
+      </w:r>
+    </w:p>
+    <w:p>
+      <w:pPr>
+        <w:tabs>
+          <w:tab w:val="right" w:pos="9360"/>
+        </w:tabs>
+        <w:spacing w:after="120" w:line="240" w:lineRule="auto"/>
+        <w:ind w:right="144"/>
+        <w:jc w:val="both"/>
+        <w:rPr>
+          <w:rFonts w:eastAsia="Calibri" w:cstheme="minorHAnsi"/>
+          <w:sz w:val="20"/>
+          <w:szCs w:val="20"/>
+        </w:rPr>
+      </w:pPr>
+    </w:p>
+    <w:p>
+      <w:pPr>
+        <w:tabs>
+          <w:tab w:val="right" w:pos="9360"/>
+        </w:tabs>
+        <w:spacing w:after="0" w:line="240" w:lineRule="auto"/>
+        <w:rPr>
+          <w:rFonts w:eastAsia="Calibri" w:cstheme="minorHAnsi"/>
+          <w:sz w:val="24"/>
+        </w:rPr>
+      </w:pPr>
+      <w:r>
+        <w:rPr>
+          <w:rFonts w:eastAsia="Calibri" w:cstheme="minorHAnsi"/>
+          <w:b/>
+          <w:sz w:val="24"/>
+        </w:rPr>
+        <w:t>Freelance</w:t>
+      </w:r>
+      <w:r>
+        <w:rPr>
+          <w:rFonts w:eastAsia="Calibri" w:cstheme="minorHAnsi"/>
+          <w:sz w:val="24"/>
+        </w:rPr>
+        <w:tab/>
+      </w:r>
+    </w:p>
+    <w:p>
+      <w:pPr>
+        <w:tabs>
+          <w:tab w:val="right" w:pos="9360"/>
+        </w:tabs>
+        <w:spacing w:after="60" w:line="240" w:lineRule="auto"/>
+        <w:rPr>
+          <w:rFonts w:eastAsia="Calibri" w:cstheme="minorHAnsi"/>
+          <w:sz w:val="24"/>
+        </w:rPr>
+      </w:pPr>
       <w:r>
         <w:rPr>
           <w:rFonts w:eastAsia="Calibri" w:cstheme="minorHAnsi"/>
           <w:i/>
-          <w:sz w:val="20"/>
-        </w:rPr>
-        <w:t>using only those frameworks that are suitable for the task at hand</w:t>
-      </w:r>
-      <w:r>
-        <w:rPr>
-          <w:rFonts w:eastAsia="Calibri" w:cstheme="minorHAnsi"/>
-          <w:sz w:val="20"/>
-        </w:rPr>
-        <w:t>. Professional experience</w:t>
-      </w:r>
-      <w:r>
-        <w:rPr>
-          <w:rFonts w:eastAsia="Calibri" w:cstheme="minorHAnsi"/>
-          <w:sz w:val="20"/>
-        </w:rPr>
-        <w:t xml:space="preserve"> with </w:t>
-      </w:r>
-      <w:r>
-        <w:rPr>
-          <w:rFonts w:eastAsia="Calibri" w:cstheme="minorHAnsi"/>
-          <w:b/>
-          <w:sz w:val="20"/>
-        </w:rPr>
-        <w:t>backbone.js</w:t>
-      </w:r>
-      <w:r>
-        <w:rPr>
-          <w:rFonts w:eastAsia="Calibri" w:cstheme="minorHAnsi"/>
-          <w:sz w:val="20"/>
-        </w:rPr>
-        <w:t>, Angular,</w:t>
-      </w:r>
-      <w:r>
-        <w:rPr>
-          <w:rFonts w:eastAsia="Calibri" w:cstheme="minorHAnsi"/>
-          <w:sz w:val="20"/>
-        </w:rPr>
-        <w:t xml:space="preserve"> </w:t>
-      </w:r>
-      <w:r>
-        <w:rPr>
-          <w:rFonts w:eastAsia="Calibri" w:cstheme="minorHAnsi"/>
-          <w:sz w:val="20"/>
-        </w:rPr>
-        <w:t>and React</w:t>
-      </w:r>
-      <w:r>
-        <w:rPr>
-          <w:rFonts w:eastAsia="Calibri" w:cstheme="minorHAnsi"/>
-          <w:b/>
-          <w:sz w:val="20"/>
-        </w:rPr>
-        <w:t>.</w:t>
-      </w:r>
-      <w:r>
-        <w:rPr>
-          <w:rFonts w:eastAsia="Calibri" w:cstheme="minorHAnsi"/>
-          <w:sz w:val="20"/>
-        </w:rPr>
-        <w:t xml:space="preserve"> </w:t>
-      </w:r>
-      <w:r>
-        <w:rPr>
-          <w:rFonts w:eastAsia="Calibri" w:cstheme="minorHAnsi"/>
-          <w:b/>
-          <w:sz w:val="20"/>
-        </w:rPr>
-        <w:t>HTML5</w:t>
-      </w:r>
-      <w:r>
-        <w:rPr>
-          <w:rFonts w:eastAsia="Calibri" w:cstheme="minorHAnsi"/>
-          <w:sz w:val="20"/>
-        </w:rPr>
-        <w:t xml:space="preserve">, </w:t>
-      </w:r>
-      <w:r>
-        <w:rPr>
-          <w:rFonts w:eastAsia="Calibri" w:cstheme="minorHAnsi"/>
-          <w:b/>
-          <w:sz w:val="20"/>
-        </w:rPr>
-        <w:t>CSS3</w:t>
-      </w:r>
-      <w:r>
-        <w:rPr>
-          <w:rFonts w:eastAsia="Calibri" w:cstheme="minorHAnsi"/>
-          <w:sz w:val="20"/>
-        </w:rPr>
-        <w:t xml:space="preserve"> and J</w:t>
-      </w:r>
-      <w:r>
-        <w:rPr>
-          <w:rFonts w:eastAsia="Calibri" w:cstheme="minorHAnsi"/>
-          <w:b/>
-          <w:sz w:val="20"/>
-        </w:rPr>
-        <w:t>avaScript</w:t>
-      </w:r>
-      <w:r>
-        <w:rPr>
-          <w:rFonts w:eastAsia="Calibri" w:cstheme="minorHAnsi"/>
-          <w:sz w:val="20"/>
-        </w:rPr>
-        <w:t xml:space="preserve"> are hand-coded when practical and scaffolded when not. </w:t>
-      </w:r>
-      <w:r>
-        <w:rPr>
-          <w:rFonts w:eastAsia="Calibri" w:cstheme="minorHAnsi"/>
-          <w:sz w:val="20"/>
-        </w:rPr>
-        <w:t>Enjoys</w:t>
-      </w:r>
-      <w:r>
-        <w:rPr>
-          <w:rFonts w:eastAsia="Calibri" w:cstheme="minorHAnsi"/>
-          <w:sz w:val="20"/>
-        </w:rPr>
-        <w:t xml:space="preserve"> playing with </w:t>
-      </w:r>
-      <w:r>
-        <w:rPr>
-          <w:rFonts w:eastAsia="Calibri" w:cstheme="minorHAnsi"/>
-          <w:b/>
-          <w:sz w:val="20"/>
-        </w:rPr>
-        <w:t>npm</w:t>
-      </w:r>
-      <w:r>
-        <w:rPr>
-          <w:rFonts w:eastAsia="Calibri" w:cstheme="minorHAnsi"/>
-          <w:b/>
-          <w:sz w:val="20"/>
-        </w:rPr>
-        <w:t xml:space="preserve"> task-runners and build tools</w:t>
-      </w:r>
-      <w:r>
-        <w:rPr>
-          <w:rFonts w:eastAsia="Calibri" w:cstheme="minorHAnsi"/>
-          <w:sz w:val="20"/>
-        </w:rPr>
-        <w:t xml:space="preserve"> </w:t>
-      </w:r>
-      <w:r>
-        <w:rPr>
-          <w:rFonts w:eastAsia="Calibri" w:cstheme="minorHAnsi"/>
-          <w:sz w:val="20"/>
-        </w:rPr>
-        <w:t>in his spare time</w:t>
-      </w:r>
-      <w:r>
-        <w:rPr>
-          <w:rFonts w:eastAsia="Calibri" w:cstheme="minorHAnsi"/>
-          <w:sz w:val="20"/>
-        </w:rPr>
-        <w:t>.</w:t>
+          <w:sz w:val="24"/>
+        </w:rPr>
+        <w:t xml:space="preserve">Front End Web Developer </w:t>
+      </w:r>
+      <w:r>
+        <w:rPr>
+          <w:rFonts w:eastAsia="Calibri" w:cstheme="minorHAnsi"/>
+          <w:sz w:val="24"/>
+        </w:rPr>
+        <w:t xml:space="preserve">| </w:t>
+      </w:r>
+      <w:r>
+        <w:rPr>
+          <w:rFonts w:eastAsia="Calibri" w:cstheme="minorHAnsi"/>
+          <w:i/>
+          <w:sz w:val="24"/>
+        </w:rPr>
+        <w:t>Consultant</w:t>
+      </w:r>
+      <w:r>
+        <w:rPr>
+          <w:rFonts w:eastAsia="Calibri" w:cstheme="minorHAnsi"/>
+          <w:sz w:val="24"/>
+        </w:rPr>
+        <w:tab/>
+        <w:t xml:space="preserve">2011 to </w:t>
+      </w:r>
+      <w:r>
+        <w:rPr>
+          <w:rFonts w:eastAsia="Calibri" w:cstheme="minorHAnsi"/>
+          <w:sz w:val="24"/>
+        </w:rPr>
+        <w:t>October 2017</w:t>
       </w:r>
     </w:p>
     <w:p>
@@ -970,41 +1110,12 @@
           <w:rFonts w:eastAsia="Calibri" w:cstheme="minorHAnsi"/>
           <w:sz w:val="20"/>
         </w:rPr>
-        <w:t>Have a p</w:t>
-      </w:r>
-      <w:r>
-        <w:rPr>
-          <w:rFonts w:eastAsia="Calibri" w:cstheme="minorHAnsi"/>
-          <w:sz w:val="20"/>
-        </w:rPr>
-        <w:t xml:space="preserve">ublished </w:t>
-      </w:r>
-      <w:r>
-        <w:rPr>
-          <w:rFonts w:eastAsia="Calibri" w:cstheme="minorHAnsi"/>
-          <w:b/>
-          <w:sz w:val="20"/>
-        </w:rPr>
-        <w:t>Android app</w:t>
-      </w:r>
-      <w:r>
-        <w:rPr>
-          <w:rFonts w:eastAsia="Calibri" w:cstheme="minorHAnsi"/>
-          <w:sz w:val="20"/>
-        </w:rPr>
-        <w:t xml:space="preserve"> distributed via </w:t>
-      </w:r>
-      <w:r>
-        <w:rPr>
-          <w:rFonts w:eastAsia="Calibri" w:cstheme="minorHAnsi"/>
-          <w:b/>
-          <w:sz w:val="20"/>
-        </w:rPr>
-        <w:t>Google Play</w:t>
-      </w:r>
-      <w:r>
-        <w:rPr>
-          <w:rFonts w:eastAsia="Calibri" w:cstheme="minorHAnsi"/>
+        <w:t>Deliver</w:t>
+      </w:r>
+      <w:r>
+        <w:rPr>
+          <w:rFonts w:eastAsia="Calibri" w:cstheme="minorHAnsi"/>
+          <w:b/>
           <w:sz w:val="20"/>
         </w:rPr>
         <w:t xml:space="preserve"> </w:t>
@@ -1012,30 +1123,285 @@
       <w:r>
         <w:rPr>
           <w:rFonts w:eastAsia="Calibri" w:cstheme="minorHAnsi"/>
-          <w:sz w:val="20"/>
-        </w:rPr>
-        <w:t>which</w:t>
-      </w:r>
-      <w:r>
-        <w:rPr>
-          <w:rFonts w:eastAsia="Calibri" w:cstheme="minorHAnsi"/>
-          <w:sz w:val="20"/>
-        </w:rPr>
-        <w:t xml:space="preserve"> uses their </w:t>
-      </w:r>
-      <w:r>
-        <w:rPr>
-          <w:rFonts w:eastAsia="Calibri" w:cstheme="minorHAnsi"/>
-          <w:sz w:val="20"/>
-        </w:rPr>
-        <w:t>AdWords</w:t>
-      </w:r>
-      <w:r>
-        <w:rPr>
-          <w:rFonts w:eastAsia="Calibri" w:cstheme="minorHAnsi"/>
-          <w:sz w:val="20"/>
-        </w:rPr>
-        <w:t xml:space="preserve"> API, generating enough revenue for the occasional exotic coffee.</w:t>
+          <w:b/>
+          <w:sz w:val="20"/>
+        </w:rPr>
+        <w:t>Platform-independent</w:t>
+      </w:r>
+      <w:r>
+        <w:rPr>
+          <w:rFonts w:eastAsia="Calibri" w:cstheme="minorHAnsi"/>
+          <w:sz w:val="20"/>
+        </w:rPr>
+        <w:t xml:space="preserve">, </w:t>
+      </w:r>
+      <w:r>
+        <w:rPr>
+          <w:rFonts w:eastAsia="Calibri" w:cstheme="minorHAnsi"/>
+          <w:b/>
+          <w:sz w:val="20"/>
+        </w:rPr>
+        <w:t>responsive</w:t>
+      </w:r>
+      <w:r>
+        <w:rPr>
+          <w:rFonts w:eastAsia="Calibri" w:cstheme="minorHAnsi"/>
+          <w:sz w:val="20"/>
+        </w:rPr>
+        <w:t xml:space="preserve">, </w:t>
+      </w:r>
+      <w:r>
+        <w:rPr>
+          <w:rFonts w:eastAsia="Calibri" w:cstheme="minorHAnsi"/>
+          <w:b/>
+          <w:sz w:val="20"/>
+        </w:rPr>
+        <w:t>easily-modified</w:t>
+      </w:r>
+      <w:r>
+        <w:rPr>
+          <w:rFonts w:eastAsia="Calibri" w:cstheme="minorHAnsi"/>
+          <w:sz w:val="20"/>
+        </w:rPr>
+        <w:t xml:space="preserve">, fully functional </w:t>
+      </w:r>
+      <w:r>
+        <w:rPr>
+          <w:rFonts w:eastAsia="Calibri" w:cstheme="minorHAnsi"/>
+          <w:b/>
+          <w:sz w:val="20"/>
+        </w:rPr>
+        <w:t>sites</w:t>
+      </w:r>
+      <w:r>
+        <w:rPr>
+          <w:rFonts w:eastAsia="Calibri" w:cstheme="minorHAnsi"/>
+          <w:sz w:val="20"/>
+        </w:rPr>
+        <w:t xml:space="preserve"> and </w:t>
+      </w:r>
+      <w:r>
+        <w:rPr>
+          <w:rFonts w:eastAsia="Calibri" w:cstheme="minorHAnsi"/>
+          <w:b/>
+          <w:sz w:val="20"/>
+        </w:rPr>
+        <w:t>single-page applications</w:t>
+      </w:r>
+      <w:r>
+        <w:rPr>
+          <w:rFonts w:eastAsia="Calibri" w:cstheme="minorHAnsi"/>
+          <w:sz w:val="20"/>
+        </w:rPr>
+        <w:t xml:space="preserve"> across the globe </w:t>
+      </w:r>
+      <w:r>
+        <w:rPr>
+          <w:rFonts w:eastAsia="Calibri" w:cstheme="minorHAnsi"/>
+          <w:sz w:val="20"/>
+        </w:rPr>
+        <w:t>daily. A</w:t>
+      </w:r>
+      <w:r>
+        <w:rPr>
+          <w:rFonts w:eastAsia="Calibri" w:cstheme="minorHAnsi"/>
+          <w:sz w:val="20"/>
+        </w:rPr>
+        <w:t xml:space="preserve">dvocate for </w:t>
+      </w:r>
+      <w:r>
+        <w:rPr>
+          <w:rFonts w:eastAsia="Calibri" w:cstheme="minorHAnsi"/>
+          <w:b/>
+          <w:sz w:val="20"/>
+        </w:rPr>
+        <w:t>W3C's semantic markup</w:t>
+      </w:r>
+      <w:r>
+        <w:rPr>
+          <w:rFonts w:eastAsia="Calibri" w:cstheme="minorHAnsi"/>
+          <w:sz w:val="20"/>
+        </w:rPr>
+        <w:t xml:space="preserve"> standards, </w:t>
+      </w:r>
+      <w:r>
+        <w:rPr>
+          <w:rFonts w:eastAsia="Calibri" w:cstheme="minorHAnsi"/>
+          <w:b/>
+          <w:sz w:val="20"/>
+        </w:rPr>
+        <w:t>Google’s Material Design</w:t>
+      </w:r>
+      <w:r>
+        <w:rPr>
+          <w:rFonts w:eastAsia="Calibri" w:cstheme="minorHAnsi"/>
+          <w:sz w:val="20"/>
+        </w:rPr>
+        <w:t xml:space="preserve"> guidelines, and </w:t>
+      </w:r>
+      <w:r>
+        <w:rPr>
+          <w:rFonts w:eastAsia="Calibri" w:cstheme="minorHAnsi"/>
+          <w:i/>
+          <w:sz w:val="20"/>
+        </w:rPr>
+        <w:t>using only those frameworks that are suitable for the task at hand</w:t>
+      </w:r>
+      <w:r>
+        <w:rPr>
+          <w:rFonts w:eastAsia="Calibri" w:cstheme="minorHAnsi"/>
+          <w:sz w:val="20"/>
+        </w:rPr>
+        <w:t>. Professional experience</w:t>
+      </w:r>
+      <w:r>
+        <w:rPr>
+          <w:rFonts w:eastAsia="Calibri" w:cstheme="minorHAnsi"/>
+          <w:sz w:val="20"/>
+        </w:rPr>
+        <w:t xml:space="preserve"> with </w:t>
+      </w:r>
+      <w:r>
+        <w:rPr>
+          <w:rFonts w:eastAsia="Calibri" w:cstheme="minorHAnsi"/>
+          <w:b/>
+          <w:sz w:val="20"/>
+        </w:rPr>
+        <w:t>backbone.js</w:t>
+      </w:r>
+      <w:r>
+        <w:rPr>
+          <w:rFonts w:eastAsia="Calibri" w:cstheme="minorHAnsi"/>
+          <w:sz w:val="20"/>
+        </w:rPr>
+        <w:t>, Angular,</w:t>
+      </w:r>
+      <w:r>
+        <w:rPr>
+          <w:rFonts w:eastAsia="Calibri" w:cstheme="minorHAnsi"/>
+          <w:sz w:val="20"/>
+        </w:rPr>
+        <w:t xml:space="preserve"> </w:t>
+      </w:r>
+      <w:r>
+        <w:rPr>
+          <w:rFonts w:eastAsia="Calibri" w:cstheme="minorHAnsi"/>
+          <w:sz w:val="20"/>
+        </w:rPr>
+        <w:t>and React</w:t>
+      </w:r>
+      <w:r>
+        <w:rPr>
+          <w:rFonts w:eastAsia="Calibri" w:cstheme="minorHAnsi"/>
+          <w:b/>
+          <w:sz w:val="20"/>
+        </w:rPr>
+        <w:t>.</w:t>
+      </w:r>
+      <w:r>
+        <w:rPr>
+          <w:rFonts w:eastAsia="Calibri" w:cstheme="minorHAnsi"/>
+          <w:sz w:val="20"/>
+        </w:rPr>
+        <w:t xml:space="preserve"> </w:t>
+      </w:r>
+      <w:r>
+        <w:rPr>
+          <w:rFonts w:eastAsia="Calibri" w:cstheme="minorHAnsi"/>
+          <w:b/>
+          <w:sz w:val="20"/>
+        </w:rPr>
+        <w:t>HTML5</w:t>
+      </w:r>
+      <w:r>
+        <w:rPr>
+          <w:rFonts w:eastAsia="Calibri" w:cstheme="minorHAnsi"/>
+          <w:sz w:val="20"/>
+        </w:rPr>
+        <w:t xml:space="preserve">, </w:t>
+      </w:r>
+      <w:r>
+        <w:rPr>
+          <w:rFonts w:eastAsia="Calibri" w:cstheme="minorHAnsi"/>
+          <w:b/>
+          <w:sz w:val="20"/>
+        </w:rPr>
+        <w:t>CSS3</w:t>
+      </w:r>
+      <w:r>
+        <w:rPr>
+          <w:rFonts w:eastAsia="Calibri" w:cstheme="minorHAnsi"/>
+          <w:sz w:val="20"/>
+        </w:rPr>
+        <w:t xml:space="preserve"> and J</w:t>
+      </w:r>
+      <w:r>
+        <w:rPr>
+          <w:rFonts w:eastAsia="Calibri" w:cstheme="minorHAnsi"/>
+          <w:b/>
+          <w:sz w:val="20"/>
+        </w:rPr>
+        <w:t>avaScript</w:t>
+      </w:r>
+      <w:r>
+        <w:rPr>
+          <w:rFonts w:eastAsia="Calibri" w:cstheme="minorHAnsi"/>
+          <w:sz w:val="20"/>
+        </w:rPr>
+        <w:t xml:space="preserve"> are hand-coded when practical and scaffolded when not. </w:t>
+      </w:r>
+      <w:r>
+        <w:rPr>
+          <w:rFonts w:eastAsia="Calibri" w:cstheme="minorHAnsi"/>
+          <w:sz w:val="20"/>
+        </w:rPr>
+        <w:t>Enjoys</w:t>
+      </w:r>
+      <w:r>
+        <w:rPr>
+          <w:rFonts w:eastAsia="Calibri" w:cstheme="minorHAnsi"/>
+          <w:sz w:val="20"/>
+        </w:rPr>
+        <w:t xml:space="preserve"> playing with </w:t>
+      </w:r>
+      <w:proofErr w:type="spellStart"/>
+      <w:r>
+        <w:rPr>
+          <w:rFonts w:eastAsia="Calibri" w:cstheme="minorHAnsi"/>
+          <w:b/>
+          <w:sz w:val="20"/>
+        </w:rPr>
+        <w:t>npm</w:t>
+      </w:r>
+      <w:proofErr w:type="spellEnd"/>
+      <w:r>
+        <w:rPr>
+          <w:rFonts w:eastAsia="Calibri" w:cstheme="minorHAnsi"/>
+          <w:b/>
+          <w:sz w:val="20"/>
+        </w:rPr>
+        <w:t xml:space="preserve"> task-runners and build tools</w:t>
+      </w:r>
+      <w:r>
+        <w:rPr>
+          <w:rFonts w:eastAsia="Calibri" w:cstheme="minorHAnsi"/>
+          <w:sz w:val="20"/>
+        </w:rPr>
+        <w:t xml:space="preserve"> </w:t>
+      </w:r>
+      <w:r>
+        <w:rPr>
+          <w:rFonts w:eastAsia="Calibri" w:cstheme="minorHAnsi"/>
+          <w:sz w:val="20"/>
+        </w:rPr>
+        <w:t>in his spare time</w:t>
+      </w:r>
+      <w:r>
+        <w:rPr>
+          <w:rFonts w:eastAsia="Calibri" w:cstheme="minorHAnsi"/>
+          <w:sz w:val="20"/>
+        </w:rPr>
+        <w:t>.</w:t>
       </w:r>
     </w:p>
     <w:p>
@@ -1060,6 +1426,96 @@
           <w:rFonts w:eastAsia="Calibri" w:cstheme="minorHAnsi"/>
           <w:sz w:val="20"/>
         </w:rPr>
+        <w:t>Have a p</w:t>
+      </w:r>
+      <w:r>
+        <w:rPr>
+          <w:rFonts w:eastAsia="Calibri" w:cstheme="minorHAnsi"/>
+          <w:sz w:val="20"/>
+        </w:rPr>
+        <w:t xml:space="preserve">ublished </w:t>
+      </w:r>
+      <w:r>
+        <w:rPr>
+          <w:rFonts w:eastAsia="Calibri" w:cstheme="minorHAnsi"/>
+          <w:b/>
+          <w:sz w:val="20"/>
+        </w:rPr>
+        <w:t>Android app</w:t>
+      </w:r>
+      <w:r>
+        <w:rPr>
+          <w:rFonts w:eastAsia="Calibri" w:cstheme="minorHAnsi"/>
+          <w:sz w:val="20"/>
+        </w:rPr>
+        <w:t xml:space="preserve"> distributed via </w:t>
+      </w:r>
+      <w:r>
+        <w:rPr>
+          <w:rFonts w:eastAsia="Calibri" w:cstheme="minorHAnsi"/>
+          <w:b/>
+          <w:sz w:val="20"/>
+        </w:rPr>
+        <w:t>Google Play</w:t>
+      </w:r>
+      <w:r>
+        <w:rPr>
+          <w:rFonts w:eastAsia="Calibri" w:cstheme="minorHAnsi"/>
+          <w:sz w:val="20"/>
+        </w:rPr>
+        <w:t xml:space="preserve"> </w:t>
+      </w:r>
+      <w:r>
+        <w:rPr>
+          <w:rFonts w:eastAsia="Calibri" w:cstheme="minorHAnsi"/>
+          <w:sz w:val="20"/>
+        </w:rPr>
+        <w:t>which</w:t>
+      </w:r>
+      <w:r>
+        <w:rPr>
+          <w:rFonts w:eastAsia="Calibri" w:cstheme="minorHAnsi"/>
+          <w:sz w:val="20"/>
+        </w:rPr>
+        <w:t xml:space="preserve"> uses their </w:t>
+      </w:r>
+      <w:r>
+        <w:rPr>
+          <w:rFonts w:eastAsia="Calibri" w:cstheme="minorHAnsi"/>
+          <w:sz w:val="20"/>
+        </w:rPr>
+        <w:t>AdWords</w:t>
+      </w:r>
+      <w:r>
+        <w:rPr>
+          <w:rFonts w:eastAsia="Calibri" w:cstheme="minorHAnsi"/>
+          <w:sz w:val="20"/>
+        </w:rPr>
+        <w:t xml:space="preserve"> API, generating enough revenue for the occasional exotic coffee.</w:t>
+      </w:r>
+    </w:p>
+    <w:p>
+      <w:pPr>
+        <w:numPr>
+          <w:ilvl w:val="0"/>
+          <w:numId w:val="1"/>
+        </w:numPr>
+        <w:tabs>
+          <w:tab w:val="right" w:pos="9360"/>
+        </w:tabs>
+        <w:spacing w:after="120" w:line="240" w:lineRule="auto"/>
+        <w:ind w:left="216" w:right="144" w:hanging="144"/>
+        <w:jc w:val="both"/>
+        <w:rPr>
+          <w:rFonts w:eastAsia="Calibri" w:cstheme="minorHAnsi"/>
+          <w:sz w:val="20"/>
+        </w:rPr>
+      </w:pPr>
+      <w:r>
+        <w:rPr>
+          <w:rFonts w:eastAsia="Calibri" w:cstheme="minorHAnsi"/>
+          <w:sz w:val="20"/>
+        </w:rPr>
         <w:t>D</w:t>
       </w:r>
       <w:r>
@@ -1134,7 +1590,23 @@
           <w:rFonts w:eastAsia="Calibri" w:cstheme="minorHAnsi"/>
           <w:sz w:val="20"/>
         </w:rPr>
-        <w:t xml:space="preserve"> (bcrypt), session-based cookies, and </w:t>
+        <w:t xml:space="preserve"> (</w:t>
+      </w:r>
+      <w:proofErr w:type="spellStart"/>
+      <w:r>
+        <w:rPr>
+          <w:rFonts w:eastAsia="Calibri" w:cstheme="minorHAnsi"/>
+          <w:sz w:val="20"/>
+        </w:rPr>
+        <w:t>bcrypt</w:t>
+      </w:r>
+      <w:proofErr w:type="spellEnd"/>
+      <w:r>
+        <w:rPr>
+          <w:rFonts w:eastAsia="Calibri" w:cstheme="minorHAnsi"/>
+          <w:sz w:val="20"/>
+        </w:rPr>
+        <w:t xml:space="preserve">), session-based cookies, and </w:t>
       </w:r>
       <w:r>
         <w:rPr>
@@ -1320,6 +1792,34 @@
         <w:tabs>
           <w:tab w:val="right" w:pos="9360"/>
         </w:tabs>
+        <w:spacing w:after="120" w:line="240" w:lineRule="auto"/>
+        <w:ind w:right="144"/>
+        <w:jc w:val="both"/>
+        <w:rPr>
+          <w:rFonts w:eastAsia="Calibri" w:cstheme="minorHAnsi"/>
+          <w:sz w:val="20"/>
+        </w:rPr>
+      </w:pPr>
+    </w:p>
+    <w:p>
+      <w:pPr>
+        <w:tabs>
+          <w:tab w:val="right" w:pos="9360"/>
+        </w:tabs>
+        <w:spacing w:after="120" w:line="240" w:lineRule="auto"/>
+        <w:ind w:right="144"/>
+        <w:jc w:val="both"/>
+        <w:rPr>
+          <w:rFonts w:eastAsia="Calibri" w:cstheme="minorHAnsi"/>
+          <w:sz w:val="20"/>
+        </w:rPr>
+      </w:pPr>
+    </w:p>
+    <w:p>
+      <w:pPr>
+        <w:tabs>
+          <w:tab w:val="right" w:pos="9360"/>
+        </w:tabs>
         <w:spacing w:after="0" w:line="240" w:lineRule="auto"/>
         <w:rPr>
           <w:rFonts w:eastAsia="Calibri" w:cstheme="minorHAnsi"/>
@@ -1332,7 +1832,24 @@
           <w:b/>
           <w:sz w:val="24"/>
         </w:rPr>
-        <w:t>Imagenet Consulting</w:t>
+        <w:lastRenderedPageBreak/>
+        <w:t>Image</w:t>
+      </w:r>
+      <w:r>
+        <w:rPr>
+          <w:rFonts w:eastAsia="Calibri" w:cstheme="minorHAnsi"/>
+          <w:b/>
+          <w:sz w:val="24"/>
+        </w:rPr>
+        <w:t>N</w:t>
+      </w:r>
+      <w:r>
+        <w:rPr>
+          <w:rFonts w:eastAsia="Calibri" w:cstheme="minorHAnsi"/>
+          <w:b/>
+          <w:sz w:val="24"/>
+        </w:rPr>
+        <w:t>et Consulting</w:t>
       </w:r>
       <w:r>
         <w:rPr>
@@ -1455,6 +1972,20 @@
         <w:tabs>
           <w:tab w:val="right" w:pos="9360"/>
         </w:tabs>
+        <w:spacing w:after="120" w:line="240" w:lineRule="auto"/>
+        <w:ind w:right="144"/>
+        <w:jc w:val="both"/>
+        <w:rPr>
+          <w:rFonts w:eastAsia="Calibri" w:cstheme="minorHAnsi"/>
+          <w:sz w:val="20"/>
+        </w:rPr>
+      </w:pPr>
+    </w:p>
+    <w:p>
+      <w:pPr>
+        <w:tabs>
+          <w:tab w:val="right" w:pos="9360"/>
+        </w:tabs>
         <w:spacing w:after="0" w:line="240" w:lineRule="auto"/>
         <w:rPr>
           <w:rFonts w:eastAsia="Calibri" w:cstheme="minorHAnsi"/>
@@ -1467,7 +1998,6 @@
           <w:b/>
           <w:sz w:val="24"/>
         </w:rPr>
-        <w:lastRenderedPageBreak/>
         <w:t>Buda Woodworks</w:t>
       </w:r>
       <w:r>
@@ -1754,7 +2284,21 @@
           <w:rFonts w:eastAsia="Calibri" w:cstheme="minorHAnsi"/>
           <w:sz w:val="20"/>
         </w:rPr>
-        <w:t>Relevant coursework included Assembly Language, C++, JavaScript, HTML5, Principles of Object Oriented Programming (OOP), Computational Engineering, Computer Architecture, Calculus, and Discrete Mathematics.</w:t>
+        <w:t xml:space="preserve">Relevant coursework included Assembly Language, C++, JavaScript, HTML5, Principles of </w:t>
+      </w:r>
+      <w:r>
+        <w:rPr>
+          <w:rFonts w:eastAsia="Calibri" w:cstheme="minorHAnsi"/>
+          <w:sz w:val="20"/>
+        </w:rPr>
+        <w:t>Object-Oriented</w:t>
+      </w:r>
+      <w:r>
+        <w:rPr>
+          <w:rFonts w:eastAsia="Calibri" w:cstheme="minorHAnsi"/>
+          <w:sz w:val="20"/>
+        </w:rPr>
+        <w:t xml:space="preserve"> Programming (OOP), Computational Engineering, Computer Architecture, Calculus, and Discrete Mathematics.</w:t>
       </w:r>
     </w:p>
     <w:p>
@@ -1958,6 +2502,7 @@
         </w:rPr>
         <w:t xml:space="preserve">, </w:t>
       </w:r>
+      <w:proofErr w:type="spellStart"/>
       <w:r>
         <w:rPr>
           <w:rFonts w:eastAsia="Calibri" w:cstheme="minorHAnsi"/>
@@ -1966,6 +2511,7 @@
         </w:rPr>
         <w:t>RoR</w:t>
       </w:r>
+      <w:proofErr w:type="spellEnd"/>
       <w:r>
         <w:rPr>
           <w:rFonts w:eastAsia="Calibri" w:cstheme="minorHAnsi"/>
@@ -2227,6 +2773,13 @@
               </w:rPr>
               <w:t>Python</w:t>
             </w:r>
+            <w:r>
+              <w:rPr>
+                <w:rFonts w:eastAsia="Calibri" w:cstheme="minorHAnsi"/>
+                <w:sz w:val="20"/>
+              </w:rPr>
+              <w:t xml:space="preserve"> | BASH | BATCH scripting</w:t>
+            </w:r>
           </w:p>
           <w:p>
             <w:pPr>
@@ -2273,7 +2826,61 @@
                 <w:rFonts w:eastAsia="Calibri" w:cstheme="minorHAnsi"/>
                 <w:sz w:val="20"/>
               </w:rPr>
-              <w:t>AJAX | RESTful APIs</w:t>
+              <w:t xml:space="preserve">AJAX | </w:t>
+            </w:r>
+            <w:r>
+              <w:rPr>
+                <w:rFonts w:eastAsia="Calibri" w:cstheme="minorHAnsi"/>
+                <w:sz w:val="20"/>
+              </w:rPr>
+              <w:t xml:space="preserve">SOAP | </w:t>
+            </w:r>
+            <w:r>
+              <w:rPr>
+                <w:rFonts w:eastAsia="Calibri" w:cstheme="minorHAnsi"/>
+                <w:sz w:val="20"/>
+              </w:rPr>
+              <w:t>RESTful APIs</w:t>
+            </w:r>
+          </w:p>
+          <w:p>
+            <w:pPr>
+              <w:numPr>
+                <w:ilvl w:val="0"/>
+                <w:numId w:val="7"/>
+              </w:numPr>
+              <w:tabs>
+                <w:tab w:val="right" w:pos="9360"/>
+              </w:tabs>
+              <w:spacing w:after="60"/>
+              <w:ind w:left="216" w:hanging="144"/>
+              <w:rPr>
+                <w:rFonts w:eastAsia="Calibri" w:cstheme="minorHAnsi"/>
+                <w:sz w:val="20"/>
+              </w:rPr>
+            </w:pPr>
+            <w:r>
+              <w:rPr>
+                <w:rFonts w:eastAsia="Calibri" w:cstheme="minorHAnsi"/>
+                <w:sz w:val="20"/>
+              </w:rPr>
+              <w:t xml:space="preserve">Agile / </w:t>
+            </w:r>
+            <w:proofErr w:type="spellStart"/>
+            <w:r>
+              <w:rPr>
+                <w:rFonts w:eastAsia="Calibri" w:cstheme="minorHAnsi"/>
+                <w:sz w:val="20"/>
+              </w:rPr>
+              <w:t>SAFe</w:t>
+            </w:r>
+            <w:proofErr w:type="spellEnd"/>
+            <w:r>
+              <w:rPr>
+                <w:rFonts w:eastAsia="Calibri" w:cstheme="minorHAnsi"/>
+                <w:sz w:val="20"/>
+              </w:rPr>
+              <w:t xml:space="preserve"> / Kanban SDLC frameworks</w:t>
             </w:r>
           </w:p>
         </w:tc>
@@ -2372,13 +2979,31 @@
                 <w:sz w:val="20"/>
               </w:rPr>
             </w:pPr>
+            <w:proofErr w:type="spellStart"/>
             <w:r>
               <w:rPr>
                 <w:rFonts w:eastAsia="Calibri" w:cstheme="minorHAnsi"/>
                 <w:sz w:val="20"/>
               </w:rPr>
-              <w:t>Npm, webpack, gulp, grunt, gradle</w:t>
+              <w:t>Npm</w:t>
             </w:r>
+            <w:proofErr w:type="spellEnd"/>
+            <w:r>
+              <w:rPr>
+                <w:rFonts w:eastAsia="Calibri" w:cstheme="minorHAnsi"/>
+                <w:sz w:val="20"/>
+              </w:rPr>
+              <w:t xml:space="preserve">, webpack, gulp, grunt, </w:t>
+            </w:r>
+            <w:proofErr w:type="spellStart"/>
+            <w:r>
+              <w:rPr>
+                <w:rFonts w:eastAsia="Calibri" w:cstheme="minorHAnsi"/>
+                <w:sz w:val="20"/>
+              </w:rPr>
+              <w:t>gradle</w:t>
+            </w:r>
+            <w:proofErr w:type="spellEnd"/>
             <w:r>
               <w:rPr>
                 <w:rFonts w:eastAsia="Calibri" w:cstheme="minorHAnsi"/>
@@ -2400,12 +3025,21 @@
                 <w:sz w:val="20"/>
               </w:rPr>
             </w:pPr>
+            <w:proofErr w:type="spellStart"/>
             <w:r>
               <w:rPr>
                 <w:rFonts w:eastAsia="Calibri" w:cstheme="minorHAnsi"/>
                 <w:sz w:val="20"/>
               </w:rPr>
-              <w:t>Webstorm | IntelliJ | Notepad++ / Sublime</w:t>
+              <w:t>Webstorm</w:t>
+            </w:r>
+            <w:proofErr w:type="spellEnd"/>
+            <w:r>
+              <w:rPr>
+                <w:rFonts w:eastAsia="Calibri" w:cstheme="minorHAnsi"/>
+                <w:sz w:val="20"/>
+              </w:rPr>
+              <w:t xml:space="preserve"> | IntelliJ | Notepad++ / Sublime</w:t>
             </w:r>
             <w:r>
               <w:rPr>
@@ -2489,7 +3123,7 @@
                 <w:rFonts w:eastAsia="Calibri" w:cstheme="minorHAnsi"/>
                 <w:sz w:val="20"/>
               </w:rPr>
-              <w:t>Adobe's Creative Cloud Suite</w:t>
+              <w:t>Docker / Virtualization / Scaling</w:t>
             </w:r>
             <w:r>
               <w:rPr>
@@ -2498,8 +3132,27 @@
               </w:rPr>
               <w:t xml:space="preserve"> •</w:t>
             </w:r>
-            <w:bookmarkStart w:id="0" w:name="_GoBack"/>
-            <w:bookmarkEnd w:id="0"/>
+          </w:p>
+          <w:p>
+            <w:pPr>
+              <w:tabs>
+                <w:tab w:val="right" w:pos="9360"/>
+              </w:tabs>
+              <w:spacing w:after="60"/>
+              <w:ind w:left="72" w:right="72"/>
+              <w:jc w:val="right"/>
+              <w:rPr>
+                <w:rFonts w:eastAsia="Calibri" w:cstheme="minorHAnsi"/>
+                <w:sz w:val="20"/>
+              </w:rPr>
+            </w:pPr>
+            <w:r>
+              <w:rPr>
+                <w:rFonts w:eastAsia="Calibri" w:cstheme="minorHAnsi"/>
+                <w:sz w:val="20"/>
+              </w:rPr>
+              <w:t>Adobe's Creative Cloud Suite •</w:t>
+            </w:r>
           </w:p>
           <w:p>
             <w:pPr>
@@ -2991,7 +3644,7 @@
       </w:pPr>
     </w:pPrDefault>
   </w:docDefaults>
-  <w:latentStyles w:defLockedState="0" w:defUIPriority="99" w:defSemiHidden="0" w:defUnhideWhenUsed="0" w:defQFormat="0" w:count="376">
+  <w:latentStyles w:defLockedState="0" w:defUIPriority="99" w:defSemiHidden="0" w:defUnhideWhenUsed="0" w:defQFormat="0" w:count="377">
     <w:lsdException w:name="Normal" w:uiPriority="0" w:qFormat="1"/>
     <w:lsdException w:name="heading 1" w:uiPriority="9" w:qFormat="1"/>
     <w:lsdException w:name="heading 2" w:semiHidden="1" w:uiPriority="9" w:unhideWhenUsed="1" w:qFormat="1"/>
@@ -3097,7 +3750,6 @@
     <w:lsdException w:name="HTML Sample" w:semiHidden="1" w:unhideWhenUsed="1"/>
     <w:lsdException w:name="HTML Typewriter" w:semiHidden="1" w:unhideWhenUsed="1"/>
     <w:lsdException w:name="HTML Variable" w:semiHidden="1" w:unhideWhenUsed="1"/>
-    <w:lsdException w:name="Normal Table" w:semiHidden="1" w:unhideWhenUsed="1"/>
     <w:lsdException w:name="annotation subject" w:semiHidden="1" w:unhideWhenUsed="1"/>
     <w:lsdException w:name="No List" w:semiHidden="1" w:unhideWhenUsed="1"/>
     <w:lsdException w:name="Outline List 1" w:semiHidden="1" w:unhideWhenUsed="1"/>
@@ -3144,10 +3796,8 @@
     <w:lsdException w:name="Table Subtle 2" w:semiHidden="1" w:unhideWhenUsed="1"/>
     <w:lsdException w:name="Table Web 1" w:semiHidden="1" w:unhideWhenUsed="1"/>
     <w:lsdException w:name="Table Web 2" w:semiHidden="1" w:unhideWhenUsed="1"/>
-    <w:lsdException w:name="Table Web 3" w:semiHidden="1" w:unhideWhenUsed="1"/>
     <w:lsdException w:name="Balloon Text" w:semiHidden="1" w:unhideWhenUsed="1"/>
     <w:lsdException w:name="Table Grid" w:uiPriority="39"/>
-    <w:lsdException w:name="Table Theme" w:semiHidden="1" w:unhideWhenUsed="1"/>
     <w:lsdException w:name="Placeholder Text" w:semiHidden="1"/>
     <w:lsdException w:name="No Spacing" w:uiPriority="1" w:qFormat="1"/>
     <w:lsdException w:name="Light Shading" w:uiPriority="60"/>
@@ -3368,6 +4018,7 @@
     <w:lsdException w:name="Hashtag" w:semiHidden="1" w:unhideWhenUsed="1"/>
     <w:lsdException w:name="Unresolved Mention" w:semiHidden="1" w:unhideWhenUsed="1"/>
     <w:lsdException w:name="Smart Link" w:semiHidden="1" w:unhideWhenUsed="1"/>
+    <w:lsdException w:name="Smart Link Error" w:semiHidden="1" w:unhideWhenUsed="1"/>
   </w:latentStyles>
   <w:style w:type="paragraph" w:default="1" w:styleId="Normal">
     <w:name w:val="Normal"/>
@@ -3377,7 +4028,6 @@
   <w:style w:type="character" w:default="1" w:styleId="DefaultParagraphFont">
     <w:name w:val="Default Paragraph Font"/>
     <w:uiPriority w:val="1"/>
-    <w:semiHidden/>
     <w:unhideWhenUsed/>
   </w:style>
   <w:style w:type="table" w:default="1" w:styleId="TableNormal">

</xml_diff>